<commit_message>
Add AAI and VVI
</commit_message>
<xml_diff>
--- a/Part1.docx
+++ b/Part1.docx
@@ -993,10 +993,7 @@
               <w:jc w:val="center"/>
             </w:pPr>
             <w:r>
-              <w:t>0.5–7.0</w:t>
-            </w:r>
-            <w:r>
-              <w:t xml:space="preserve"> ± 12%</w:t>
+              <w:t>0.5–7.0 ± 12%</w:t>
             </w:r>
           </w:p>
         </w:tc>
@@ -1042,13 +1039,7 @@
               <w:jc w:val="center"/>
             </w:pPr>
             <w:r>
-              <w:t xml:space="preserve">Desired amplitude of paced </w:t>
-            </w:r>
-            <w:r>
-              <w:t>ventricular</w:t>
-            </w:r>
-            <w:r>
-              <w:t xml:space="preserve"> pulses</w:t>
+              <w:t>Desired amplitude of paced ventricular pulses</w:t>
             </w:r>
           </w:p>
         </w:tc>
@@ -1177,13 +1168,7 @@
               <w:jc w:val="center"/>
             </w:pPr>
             <w:r>
-              <w:t xml:space="preserve">Desired pulse width of paced </w:t>
-            </w:r>
-            <w:r>
-              <w:t>ventricular</w:t>
-            </w:r>
-            <w:r>
-              <w:t xml:space="preserve"> pulses</w:t>
+              <w:t>Desired pulse width of paced ventricular pulses</w:t>
             </w:r>
           </w:p>
         </w:tc>
@@ -1509,10 +1494,7 @@
               <w:jc w:val="center"/>
             </w:pPr>
             <w:r>
-              <w:t xml:space="preserve">Post-Ventricular </w:t>
-            </w:r>
-            <w:r>
-              <w:t>Atrial Refractory Period</w:t>
+              <w:t>Post-Ventricular Atrial Refractory Period</w:t>
             </w:r>
           </w:p>
         </w:tc>
@@ -2727,13 +2709,7 @@
               <w:jc w:val="center"/>
             </w:pPr>
             <w:r>
-              <w:t xml:space="preserve">Reference PWM for </w:t>
-            </w:r>
-            <w:r>
-              <w:t>ventricular</w:t>
-            </w:r>
-            <w:r>
-              <w:t xml:space="preserve"> signal comparator</w:t>
+              <w:t>Reference PWM for ventricular signal comparator</w:t>
             </w:r>
           </w:p>
         </w:tc>
@@ -3007,6 +2983,2169 @@
     </w:p>
     <w:p>
       <w:pPr>
+        <w:pStyle w:val="Heading4"/>
+      </w:pPr>
+      <w:r>
+        <w:t>With Hysteresis and Rate Smoothing enabled</w:t>
+      </w:r>
+    </w:p>
+    <w:tbl>
+      <w:tblPr>
+        <w:tblStyle w:val="TableGrid"/>
+        <w:tblW w:w="0" w:type="auto"/>
+        <w:tblLook w:val="04A0" w:firstRow="1" w:lastRow="0" w:firstColumn="1" w:lastColumn="0" w:noHBand="0" w:noVBand="1"/>
+      </w:tblPr>
+      <w:tblGrid>
+        <w:gridCol w:w="1271"/>
+        <w:gridCol w:w="2126"/>
+        <w:gridCol w:w="1985"/>
+        <w:gridCol w:w="2241"/>
+        <w:gridCol w:w="1727"/>
+      </w:tblGrid>
+      <w:tr>
+        <w:tc>
+          <w:tcPr>
+            <w:tcW w:w="1271" w:type="dxa"/>
+            <w:vAlign w:val="center"/>
+          </w:tcPr>
+          <w:p>
+            <w:pPr>
+              <w:jc w:val="center"/>
+            </w:pPr>
+            <w:r>
+              <w:t>Last Pulse Type</w:t>
+            </w:r>
+          </w:p>
+        </w:tc>
+        <w:tc>
+          <w:tcPr>
+            <w:tcW w:w="2126" w:type="dxa"/>
+            <w:vAlign w:val="center"/>
+          </w:tcPr>
+          <w:p>
+            <w:pPr>
+              <w:jc w:val="center"/>
+            </w:pPr>
+            <w:r>
+              <w:t>Last Period</w:t>
+            </w:r>
+          </w:p>
+        </w:tc>
+        <w:tc>
+          <w:tcPr>
+            <w:tcW w:w="1985" w:type="dxa"/>
+            <w:vAlign w:val="center"/>
+          </w:tcPr>
+          <w:p>
+            <w:pPr>
+              <w:jc w:val="center"/>
+            </w:pPr>
+            <w:r>
+              <w:t>t</w:t>
+            </w:r>
+          </w:p>
+        </w:tc>
+        <w:tc>
+          <w:tcPr>
+            <w:tcW w:w="2241" w:type="dxa"/>
+            <w:vAlign w:val="center"/>
+          </w:tcPr>
+          <w:p>
+            <w:pPr>
+              <w:jc w:val="center"/>
+            </w:pPr>
+            <w:r>
+              <w:t>Spontaneous pulse resets timer</w:t>
+            </w:r>
+          </w:p>
+        </w:tc>
+        <w:tc>
+          <w:tcPr>
+            <w:tcW w:w="1727" w:type="dxa"/>
+            <w:vAlign w:val="center"/>
+          </w:tcPr>
+          <w:p>
+            <w:pPr>
+              <w:jc w:val="center"/>
+            </w:pPr>
+            <w:r>
+              <w:t>Pace</w:t>
+            </w:r>
+          </w:p>
+        </w:tc>
+      </w:tr>
+      <w:tr>
+        <w:tc>
+          <w:tcPr>
+            <w:tcW w:w="1271" w:type="dxa"/>
+            <w:vMerge w:val="restart"/>
+            <w:vAlign w:val="center"/>
+          </w:tcPr>
+          <w:p>
+            <w:pPr>
+              <w:jc w:val="center"/>
+            </w:pPr>
+            <w:r>
+              <w:t>X</w:t>
+            </w:r>
+          </w:p>
+        </w:tc>
+        <w:tc>
+          <w:tcPr>
+            <w:tcW w:w="2126" w:type="dxa"/>
+            <w:vAlign w:val="center"/>
+          </w:tcPr>
+          <w:p>
+            <w:pPr>
+              <w:jc w:val="center"/>
+            </w:pPr>
+            <w:r>
+              <w:t>X</w:t>
+            </w:r>
+          </w:p>
+        </w:tc>
+        <w:tc>
+          <w:tcPr>
+            <w:tcW w:w="1985" w:type="dxa"/>
+            <w:vAlign w:val="center"/>
+          </w:tcPr>
+          <w:p>
+            <w:pPr>
+              <w:jc w:val="center"/>
+            </w:pPr>
+            <m:oMathPara>
+              <m:oMath>
+                <m:r>
+                  <w:rPr>
+                    <w:rFonts w:ascii="Cambria Math" w:hAnsi="Cambria Math"/>
+                  </w:rPr>
+                  <m:t>t&lt;</m:t>
+                </m:r>
+                <m:r>
+                  <m:rPr>
+                    <m:nor/>
+                  </m:rPr>
+                  <w:rPr>
+                    <w:rFonts w:ascii="Cambria Math" w:hAnsi="Cambria Math"/>
+                  </w:rPr>
+                  <m:t>ARP</m:t>
+                </m:r>
+              </m:oMath>
+            </m:oMathPara>
+          </w:p>
+        </w:tc>
+        <w:tc>
+          <w:tcPr>
+            <w:tcW w:w="2241" w:type="dxa"/>
+            <w:vAlign w:val="center"/>
+          </w:tcPr>
+          <w:p>
+            <w:pPr>
+              <w:jc w:val="center"/>
+            </w:pPr>
+            <w:r>
+              <w:t>False</w:t>
+            </w:r>
+          </w:p>
+        </w:tc>
+        <w:tc>
+          <w:tcPr>
+            <w:tcW w:w="1727" w:type="dxa"/>
+            <w:vAlign w:val="center"/>
+          </w:tcPr>
+          <w:p>
+            <w:pPr>
+              <w:jc w:val="center"/>
+            </w:pPr>
+            <w:r>
+              <w:t>False</w:t>
+            </w:r>
+          </w:p>
+        </w:tc>
+      </w:tr>
+      <w:tr>
+        <w:tc>
+          <w:tcPr>
+            <w:tcW w:w="1271" w:type="dxa"/>
+            <w:vMerge/>
+            <w:vAlign w:val="center"/>
+          </w:tcPr>
+          <w:p>
+            <w:pPr>
+              <w:jc w:val="center"/>
+            </w:pPr>
+          </w:p>
+        </w:tc>
+        <w:tc>
+          <w:tcPr>
+            <w:tcW w:w="2126" w:type="dxa"/>
+            <w:vAlign w:val="center"/>
+          </w:tcPr>
+          <w:p>
+            <w:pPr>
+              <w:jc w:val="center"/>
+            </w:pPr>
+            <w:r>
+              <w:t>X</w:t>
+            </w:r>
+          </w:p>
+        </w:tc>
+        <w:tc>
+          <w:tcPr>
+            <w:tcW w:w="1985" w:type="dxa"/>
+            <w:vAlign w:val="center"/>
+          </w:tcPr>
+          <w:p>
+            <w:pPr>
+              <w:jc w:val="center"/>
+              <w:rPr>
+                <w:rFonts w:ascii="Calibri" w:eastAsia="Calibri" w:hAnsi="Calibri" w:cs="Times New Roman"/>
+              </w:rPr>
+            </w:pPr>
+            <m:oMathPara>
+              <m:oMath>
+                <m:r>
+                  <m:rPr>
+                    <m:nor/>
+                  </m:rPr>
+                  <w:rPr>
+                    <w:rFonts w:ascii="Cambria Math" w:eastAsia="Calibri" w:hAnsi="Cambria Math" w:cs="Times New Roman"/>
+                  </w:rPr>
+                  <m:t>ARP</m:t>
+                </m:r>
+                <m:r>
+                  <w:rPr>
+                    <w:rFonts w:ascii="Cambria Math" w:eastAsia="Calibri" w:hAnsi="Cambria Math" w:cs="Times New Roman"/>
+                  </w:rPr>
+                  <m:t>&lt;t&lt;</m:t>
+                </m:r>
+                <m:r>
+                  <m:rPr>
+                    <m:nor/>
+                  </m:rPr>
+                  <w:rPr>
+                    <w:rFonts w:ascii="Cambria Math" w:eastAsia="Calibri" w:hAnsi="Cambria Math" w:cs="Times New Roman"/>
+                  </w:rPr>
+                  <m:t>URL</m:t>
+                </m:r>
+              </m:oMath>
+            </m:oMathPara>
+          </w:p>
+        </w:tc>
+        <w:tc>
+          <w:tcPr>
+            <w:tcW w:w="2241" w:type="dxa"/>
+            <w:vMerge w:val="restart"/>
+            <w:vAlign w:val="center"/>
+          </w:tcPr>
+          <w:p>
+            <w:pPr>
+              <w:jc w:val="center"/>
+            </w:pPr>
+            <w:r>
+              <w:t>True</w:t>
+            </w:r>
+          </w:p>
+        </w:tc>
+        <w:tc>
+          <w:tcPr>
+            <w:tcW w:w="1727" w:type="dxa"/>
+            <w:vAlign w:val="center"/>
+          </w:tcPr>
+          <w:p>
+            <w:pPr>
+              <w:jc w:val="center"/>
+            </w:pPr>
+            <w:r>
+              <w:t>False</w:t>
+            </w:r>
+          </w:p>
+        </w:tc>
+      </w:tr>
+      <w:tr>
+        <w:tc>
+          <w:tcPr>
+            <w:tcW w:w="1271" w:type="dxa"/>
+            <w:vMerge w:val="restart"/>
+            <w:vAlign w:val="center"/>
+          </w:tcPr>
+          <w:p>
+            <w:pPr>
+              <w:jc w:val="center"/>
+            </w:pPr>
+            <w:r>
+              <w:t>Sensed</w:t>
+            </w:r>
+          </w:p>
+        </w:tc>
+        <w:tc>
+          <w:tcPr>
+            <w:tcW w:w="2126" w:type="dxa"/>
+            <w:vAlign w:val="center"/>
+          </w:tcPr>
+          <w:p>
+            <w:pPr>
+              <w:jc w:val="center"/>
+              <w:rPr>
+                <w:sz w:val="16"/>
+                <w:szCs w:val="16"/>
+              </w:rPr>
+            </w:pPr>
+            <m:oMathPara>
+              <m:oMath>
+                <m:r>
+                  <m:rPr>
+                    <m:nor/>
+                  </m:rPr>
+                  <w:rPr>
+                    <w:rFonts w:ascii="Cambria Math" w:hAnsi="Cambria Math"/>
+                    <w:sz w:val="16"/>
+                    <w:szCs w:val="16"/>
+                  </w:rPr>
+                  <m:t>ARP</m:t>
+                </m:r>
+                <m:r>
+                  <w:rPr>
+                    <w:rFonts w:ascii="Cambria Math" w:hAnsi="Cambria Math"/>
+                    <w:sz w:val="16"/>
+                    <w:szCs w:val="16"/>
+                  </w:rPr>
+                  <m:t>&lt;</m:t>
+                </m:r>
+                <m:r>
+                  <m:rPr>
+                    <m:nor/>
+                  </m:rPr>
+                  <w:rPr>
+                    <w:rFonts w:ascii="Cambria Math" w:hAnsi="Cambria Math"/>
+                    <w:sz w:val="16"/>
+                    <w:szCs w:val="16"/>
+                  </w:rPr>
+                  <m:t>LP</m:t>
+                </m:r>
+                <m:r>
+                  <w:rPr>
+                    <w:rFonts w:ascii="Cambria Math" w:hAnsi="Cambria Math"/>
+                    <w:sz w:val="16"/>
+                    <w:szCs w:val="16"/>
+                  </w:rPr>
+                  <m:t>≤</m:t>
+                </m:r>
+                <m:f>
+                  <m:fPr>
+                    <m:ctrlPr>
+                      <w:rPr>
+                        <w:rFonts w:ascii="Cambria Math" w:hAnsi="Cambria Math"/>
+                        <w:i/>
+                        <w:sz w:val="16"/>
+                        <w:szCs w:val="16"/>
+                      </w:rPr>
+                    </m:ctrlPr>
+                  </m:fPr>
+                  <m:num>
+                    <m:r>
+                      <m:rPr>
+                        <m:nor/>
+                      </m:rPr>
+                      <w:rPr>
+                        <w:rFonts w:ascii="Cambria Math" w:hAnsi="Cambria Math"/>
+                        <w:sz w:val="16"/>
+                        <w:szCs w:val="16"/>
+                      </w:rPr>
+                      <m:t>URL</m:t>
+                    </m:r>
+                    <m:ctrlPr>
+                      <w:rPr>
+                        <w:rFonts w:ascii="Cambria Math" w:hAnsi="Cambria Math"/>
+                        <w:sz w:val="16"/>
+                        <w:szCs w:val="16"/>
+                      </w:rPr>
+                    </m:ctrlPr>
+                  </m:num>
+                  <m:den>
+                    <m:r>
+                      <w:rPr>
+                        <w:rFonts w:ascii="Cambria Math" w:hAnsi="Cambria Math"/>
+                        <w:sz w:val="16"/>
+                        <w:szCs w:val="16"/>
+                      </w:rPr>
+                      <m:t>1+</m:t>
+                    </m:r>
+                    <m:r>
+                      <m:rPr>
+                        <m:nor/>
+                      </m:rPr>
+                      <w:rPr>
+                        <w:rFonts w:ascii="Cambria Math" w:hAnsi="Cambria Math"/>
+                        <w:sz w:val="16"/>
+                        <w:szCs w:val="16"/>
+                      </w:rPr>
+                      <m:t>RS</m:t>
+                    </m:r>
+                  </m:den>
+                </m:f>
+              </m:oMath>
+            </m:oMathPara>
+          </w:p>
+        </w:tc>
+        <w:tc>
+          <w:tcPr>
+            <w:tcW w:w="1985" w:type="dxa"/>
+            <w:vAlign w:val="center"/>
+          </w:tcPr>
+          <w:p>
+            <w:pPr>
+              <w:jc w:val="center"/>
+              <w:rPr>
+                <w:rFonts w:ascii="Calibri" w:eastAsia="Calibri" w:hAnsi="Calibri" w:cs="Times New Roman"/>
+                <w:sz w:val="20"/>
+                <w:szCs w:val="20"/>
+              </w:rPr>
+            </w:pPr>
+            <m:oMathPara>
+              <m:oMath>
+                <m:r>
+                  <w:rPr>
+                    <w:rFonts w:ascii="Cambria Math" w:eastAsia="Calibri" w:hAnsi="Cambria Math" w:cs="Times New Roman"/>
+                    <w:sz w:val="20"/>
+                    <w:szCs w:val="20"/>
+                  </w:rPr>
+                  <m:t>t=</m:t>
+                </m:r>
+                <m:r>
+                  <m:rPr>
+                    <m:nor/>
+                  </m:rPr>
+                  <w:rPr>
+                    <w:rFonts w:ascii="Cambria Math" w:eastAsia="Calibri" w:hAnsi="Cambria Math" w:cs="Times New Roman"/>
+                    <w:sz w:val="20"/>
+                    <w:szCs w:val="20"/>
+                  </w:rPr>
+                  <m:t>URL</m:t>
+                </m:r>
+              </m:oMath>
+            </m:oMathPara>
+          </w:p>
+        </w:tc>
+        <w:tc>
+          <w:tcPr>
+            <w:tcW w:w="2241" w:type="dxa"/>
+            <w:vMerge/>
+            <w:vAlign w:val="center"/>
+          </w:tcPr>
+          <w:p>
+            <w:pPr>
+              <w:jc w:val="center"/>
+            </w:pPr>
+          </w:p>
+        </w:tc>
+        <w:tc>
+          <w:tcPr>
+            <w:tcW w:w="1727" w:type="dxa"/>
+            <w:vAlign w:val="center"/>
+          </w:tcPr>
+          <w:p>
+            <w:pPr>
+              <w:jc w:val="center"/>
+            </w:pPr>
+            <w:r>
+              <w:t>True</w:t>
+            </w:r>
+          </w:p>
+        </w:tc>
+      </w:tr>
+      <w:tr>
+        <w:tc>
+          <w:tcPr>
+            <w:tcW w:w="1271" w:type="dxa"/>
+            <w:vMerge/>
+            <w:vAlign w:val="center"/>
+          </w:tcPr>
+          <w:p>
+            <w:pPr>
+              <w:jc w:val="center"/>
+            </w:pPr>
+          </w:p>
+        </w:tc>
+        <w:tc>
+          <w:tcPr>
+            <w:tcW w:w="2126" w:type="dxa"/>
+            <w:vMerge w:val="restart"/>
+            <w:vAlign w:val="center"/>
+          </w:tcPr>
+          <w:p>
+            <w:pPr>
+              <w:jc w:val="center"/>
+              <w:rPr>
+                <w:sz w:val="16"/>
+                <w:szCs w:val="16"/>
+              </w:rPr>
+            </w:pPr>
+            <m:oMathPara>
+              <m:oMath>
+                <m:f>
+                  <m:fPr>
+                    <m:ctrlPr>
+                      <w:rPr>
+                        <w:rFonts w:ascii="Cambria Math" w:hAnsi="Cambria Math"/>
+                        <w:i/>
+                        <w:sz w:val="16"/>
+                        <w:szCs w:val="16"/>
+                      </w:rPr>
+                    </m:ctrlPr>
+                  </m:fPr>
+                  <m:num>
+                    <m:r>
+                      <m:rPr>
+                        <m:nor/>
+                      </m:rPr>
+                      <w:rPr>
+                        <w:rFonts w:ascii="Cambria Math" w:hAnsi="Cambria Math"/>
+                        <w:sz w:val="16"/>
+                        <w:szCs w:val="16"/>
+                      </w:rPr>
+                      <m:t>URL</m:t>
+                    </m:r>
+                    <m:ctrlPr>
+                      <w:rPr>
+                        <w:rFonts w:ascii="Cambria Math" w:hAnsi="Cambria Math"/>
+                        <w:sz w:val="16"/>
+                        <w:szCs w:val="16"/>
+                      </w:rPr>
+                    </m:ctrlPr>
+                  </m:num>
+                  <m:den>
+                    <m:r>
+                      <m:rPr>
+                        <m:nor/>
+                      </m:rPr>
+                      <w:rPr>
+                        <w:rFonts w:ascii="Cambria Math" w:hAnsi="Cambria Math"/>
+                        <w:sz w:val="16"/>
+                        <w:szCs w:val="16"/>
+                      </w:rPr>
+                      <m:t>1+RS</m:t>
+                    </m:r>
+                  </m:den>
+                </m:f>
+                <m:r>
+                  <w:rPr>
+                    <w:rFonts w:ascii="Cambria Math" w:hAnsi="Cambria Math"/>
+                    <w:sz w:val="16"/>
+                    <w:szCs w:val="16"/>
+                  </w:rPr>
+                  <m:t>&lt;</m:t>
+                </m:r>
+                <m:r>
+                  <m:rPr>
+                    <m:nor/>
+                  </m:rPr>
+                  <w:rPr>
+                    <w:rFonts w:ascii="Cambria Math" w:hAnsi="Cambria Math"/>
+                    <w:sz w:val="16"/>
+                    <w:szCs w:val="16"/>
+                  </w:rPr>
+                  <m:t>LP</m:t>
+                </m:r>
+                <m:r>
+                  <w:rPr>
+                    <w:rFonts w:ascii="Cambria Math" w:hAnsi="Cambria Math"/>
+                    <w:sz w:val="16"/>
+                    <w:szCs w:val="16"/>
+                  </w:rPr>
+                  <m:t>&lt;</m:t>
+                </m:r>
+                <m:f>
+                  <m:fPr>
+                    <m:ctrlPr>
+                      <w:rPr>
+                        <w:rFonts w:ascii="Cambria Math" w:hAnsi="Cambria Math"/>
+                        <w:i/>
+                        <w:sz w:val="16"/>
+                        <w:szCs w:val="16"/>
+                      </w:rPr>
+                    </m:ctrlPr>
+                  </m:fPr>
+                  <m:num>
+                    <m:r>
+                      <m:rPr>
+                        <m:nor/>
+                      </m:rPr>
+                      <w:rPr>
+                        <w:rFonts w:ascii="Cambria Math" w:hAnsi="Cambria Math"/>
+                        <w:sz w:val="16"/>
+                        <w:szCs w:val="16"/>
+                      </w:rPr>
+                      <m:t>HL</m:t>
+                    </m:r>
+                    <m:ctrlPr>
+                      <w:rPr>
+                        <w:rFonts w:ascii="Cambria Math" w:hAnsi="Cambria Math"/>
+                        <w:sz w:val="16"/>
+                        <w:szCs w:val="16"/>
+                      </w:rPr>
+                    </m:ctrlPr>
+                  </m:num>
+                  <m:den>
+                    <m:r>
+                      <w:rPr>
+                        <w:rFonts w:ascii="Cambria Math" w:hAnsi="Cambria Math"/>
+                        <w:sz w:val="16"/>
+                        <w:szCs w:val="16"/>
+                      </w:rPr>
+                      <m:t>1+</m:t>
+                    </m:r>
+                    <m:r>
+                      <m:rPr>
+                        <m:nor/>
+                      </m:rPr>
+                      <w:rPr>
+                        <w:rFonts w:ascii="Cambria Math" w:hAnsi="Cambria Math"/>
+                        <w:sz w:val="16"/>
+                        <w:szCs w:val="16"/>
+                      </w:rPr>
+                      <m:t>RS</m:t>
+                    </m:r>
+                  </m:den>
+                </m:f>
+              </m:oMath>
+            </m:oMathPara>
+          </w:p>
+        </w:tc>
+        <w:tc>
+          <w:tcPr>
+            <w:tcW w:w="1985" w:type="dxa"/>
+            <w:vAlign w:val="center"/>
+          </w:tcPr>
+          <w:p>
+            <w:pPr>
+              <w:jc w:val="center"/>
+              <w:rPr>
+                <w:rFonts w:ascii="Calibri" w:eastAsia="Calibri" w:hAnsi="Calibri" w:cs="Times New Roman"/>
+                <w:sz w:val="20"/>
+                <w:szCs w:val="20"/>
+              </w:rPr>
+            </w:pPr>
+            <m:oMathPara>
+              <m:oMath>
+                <m:r>
+                  <w:rPr>
+                    <w:rFonts w:ascii="Cambria Math" w:eastAsia="Calibri" w:hAnsi="Cambria Math" w:cs="Times New Roman"/>
+                    <w:sz w:val="20"/>
+                    <w:szCs w:val="20"/>
+                  </w:rPr>
+                  <m:t>t&lt;</m:t>
+                </m:r>
+                <m:r>
+                  <m:rPr>
+                    <m:nor/>
+                  </m:rPr>
+                  <w:rPr>
+                    <w:rFonts w:ascii="Cambria Math" w:eastAsia="Calibri" w:hAnsi="Cambria Math" w:cs="Times New Roman"/>
+                    <w:sz w:val="20"/>
+                    <w:szCs w:val="20"/>
+                  </w:rPr>
+                  <m:t>LP</m:t>
+                </m:r>
+                <m:d>
+                  <m:dPr>
+                    <m:ctrlPr>
+                      <w:rPr>
+                        <w:rFonts w:ascii="Cambria Math" w:eastAsia="Calibri" w:hAnsi="Cambria Math" w:cs="Times New Roman"/>
+                        <w:i/>
+                        <w:sz w:val="20"/>
+                        <w:szCs w:val="20"/>
+                      </w:rPr>
+                    </m:ctrlPr>
+                  </m:dPr>
+                  <m:e>
+                    <m:r>
+                      <w:rPr>
+                        <w:rFonts w:ascii="Cambria Math" w:eastAsia="Calibri" w:hAnsi="Cambria Math" w:cs="Times New Roman"/>
+                        <w:sz w:val="20"/>
+                        <w:szCs w:val="20"/>
+                      </w:rPr>
+                      <m:t>1+</m:t>
+                    </m:r>
+                    <m:r>
+                      <m:rPr>
+                        <m:nor/>
+                      </m:rPr>
+                      <w:rPr>
+                        <w:rFonts w:ascii="Cambria Math" w:eastAsia="Calibri" w:hAnsi="Cambria Math" w:cs="Times New Roman"/>
+                        <w:sz w:val="20"/>
+                        <w:szCs w:val="20"/>
+                      </w:rPr>
+                      <m:t>RS</m:t>
+                    </m:r>
+                  </m:e>
+                </m:d>
+              </m:oMath>
+            </m:oMathPara>
+          </w:p>
+        </w:tc>
+        <w:tc>
+          <w:tcPr>
+            <w:tcW w:w="2241" w:type="dxa"/>
+            <w:vMerge/>
+            <w:vAlign w:val="center"/>
+          </w:tcPr>
+          <w:p>
+            <w:pPr>
+              <w:jc w:val="center"/>
+            </w:pPr>
+          </w:p>
+        </w:tc>
+        <w:tc>
+          <w:tcPr>
+            <w:tcW w:w="1727" w:type="dxa"/>
+            <w:vAlign w:val="center"/>
+          </w:tcPr>
+          <w:p>
+            <w:pPr>
+              <w:jc w:val="center"/>
+            </w:pPr>
+            <w:r>
+              <w:t>False</w:t>
+            </w:r>
+          </w:p>
+        </w:tc>
+      </w:tr>
+      <w:tr>
+        <w:tc>
+          <w:tcPr>
+            <w:tcW w:w="1271" w:type="dxa"/>
+            <w:vMerge/>
+            <w:vAlign w:val="center"/>
+          </w:tcPr>
+          <w:p>
+            <w:pPr>
+              <w:jc w:val="center"/>
+            </w:pPr>
+          </w:p>
+        </w:tc>
+        <w:tc>
+          <w:tcPr>
+            <w:tcW w:w="2126" w:type="dxa"/>
+            <w:vMerge/>
+            <w:vAlign w:val="center"/>
+          </w:tcPr>
+          <w:p>
+            <w:pPr>
+              <w:jc w:val="center"/>
+              <w:rPr>
+                <w:sz w:val="16"/>
+                <w:szCs w:val="16"/>
+              </w:rPr>
+            </w:pPr>
+          </w:p>
+        </w:tc>
+        <w:tc>
+          <w:tcPr>
+            <w:tcW w:w="1985" w:type="dxa"/>
+            <w:vAlign w:val="center"/>
+          </w:tcPr>
+          <w:p>
+            <w:pPr>
+              <w:jc w:val="center"/>
+              <w:rPr>
+                <w:rFonts w:ascii="Calibri" w:eastAsia="Calibri" w:hAnsi="Calibri" w:cs="Times New Roman"/>
+                <w:sz w:val="20"/>
+                <w:szCs w:val="20"/>
+              </w:rPr>
+            </w:pPr>
+            <m:oMathPara>
+              <m:oMath>
+                <m:r>
+                  <w:rPr>
+                    <w:rFonts w:ascii="Cambria Math" w:eastAsia="Calibri" w:hAnsi="Cambria Math" w:cs="Times New Roman"/>
+                    <w:sz w:val="20"/>
+                    <w:szCs w:val="20"/>
+                  </w:rPr>
+                  <m:t>t</m:t>
+                </m:r>
+                <m:r>
+                  <w:rPr>
+                    <w:rFonts w:ascii="Cambria Math" w:eastAsia="Calibri" w:hAnsi="Cambria Math" w:cs="Times New Roman"/>
+                    <w:sz w:val="20"/>
+                    <w:szCs w:val="20"/>
+                  </w:rPr>
+                  <m:t>=</m:t>
+                </m:r>
+                <m:r>
+                  <m:rPr>
+                    <m:nor/>
+                  </m:rPr>
+                  <w:rPr>
+                    <w:rFonts w:ascii="Cambria Math" w:eastAsia="Calibri" w:hAnsi="Cambria Math" w:cs="Times New Roman"/>
+                    <w:sz w:val="20"/>
+                    <w:szCs w:val="20"/>
+                  </w:rPr>
+                  <m:t>LP</m:t>
+                </m:r>
+                <m:d>
+                  <m:dPr>
+                    <m:ctrlPr>
+                      <w:rPr>
+                        <w:rFonts w:ascii="Cambria Math" w:eastAsia="Calibri" w:hAnsi="Cambria Math" w:cs="Times New Roman"/>
+                        <w:i/>
+                        <w:sz w:val="20"/>
+                        <w:szCs w:val="20"/>
+                      </w:rPr>
+                    </m:ctrlPr>
+                  </m:dPr>
+                  <m:e>
+                    <m:r>
+                      <w:rPr>
+                        <w:rFonts w:ascii="Cambria Math" w:eastAsia="Calibri" w:hAnsi="Cambria Math" w:cs="Times New Roman"/>
+                        <w:sz w:val="20"/>
+                        <w:szCs w:val="20"/>
+                      </w:rPr>
+                      <m:t>1+</m:t>
+                    </m:r>
+                    <m:r>
+                      <m:rPr>
+                        <m:nor/>
+                      </m:rPr>
+                      <w:rPr>
+                        <w:rFonts w:ascii="Cambria Math" w:eastAsia="Calibri" w:hAnsi="Cambria Math" w:cs="Times New Roman"/>
+                        <w:sz w:val="20"/>
+                        <w:szCs w:val="20"/>
+                      </w:rPr>
+                      <m:t>RS</m:t>
+                    </m:r>
+                  </m:e>
+                </m:d>
+              </m:oMath>
+            </m:oMathPara>
+          </w:p>
+        </w:tc>
+        <w:tc>
+          <w:tcPr>
+            <w:tcW w:w="2241" w:type="dxa"/>
+            <w:vMerge/>
+            <w:vAlign w:val="center"/>
+          </w:tcPr>
+          <w:p/>
+        </w:tc>
+        <w:tc>
+          <w:tcPr>
+            <w:tcW w:w="1727" w:type="dxa"/>
+            <w:vAlign w:val="center"/>
+          </w:tcPr>
+          <w:p>
+            <w:pPr>
+              <w:jc w:val="center"/>
+            </w:pPr>
+            <w:r>
+              <w:t>True</w:t>
+            </w:r>
+          </w:p>
+        </w:tc>
+      </w:tr>
+      <w:tr>
+        <w:tc>
+          <w:tcPr>
+            <w:tcW w:w="1271" w:type="dxa"/>
+            <w:vMerge/>
+            <w:vAlign w:val="center"/>
+          </w:tcPr>
+          <w:p>
+            <w:pPr>
+              <w:jc w:val="center"/>
+            </w:pPr>
+          </w:p>
+        </w:tc>
+        <w:tc>
+          <w:tcPr>
+            <w:tcW w:w="2126" w:type="dxa"/>
+            <w:vMerge w:val="restart"/>
+            <w:vAlign w:val="center"/>
+          </w:tcPr>
+          <w:p>
+            <w:pPr>
+              <w:jc w:val="center"/>
+              <w:rPr>
+                <w:sz w:val="16"/>
+                <w:szCs w:val="16"/>
+              </w:rPr>
+            </w:pPr>
+            <m:oMathPara>
+              <m:oMath>
+                <m:r>
+                  <m:rPr>
+                    <m:nor/>
+                  </m:rPr>
+                  <w:rPr>
+                    <w:rFonts w:ascii="Cambria Math" w:hAnsi="Cambria Math"/>
+                    <w:sz w:val="16"/>
+                    <w:szCs w:val="16"/>
+                  </w:rPr>
+                  <m:t>LP</m:t>
+                </m:r>
+                <m:r>
+                  <w:rPr>
+                    <w:rFonts w:ascii="Cambria Math" w:eastAsiaTheme="minorEastAsia" w:hAnsi="Cambria Math"/>
+                    <w:sz w:val="16"/>
+                    <w:szCs w:val="16"/>
+                  </w:rPr>
+                  <m:t>≥</m:t>
+                </m:r>
+                <m:f>
+                  <m:fPr>
+                    <m:ctrlPr>
+                      <w:rPr>
+                        <w:rFonts w:ascii="Cambria Math" w:eastAsiaTheme="minorEastAsia" w:hAnsi="Cambria Math"/>
+                        <w:i/>
+                        <w:sz w:val="16"/>
+                        <w:szCs w:val="16"/>
+                      </w:rPr>
+                    </m:ctrlPr>
+                  </m:fPr>
+                  <m:num>
+                    <m:r>
+                      <m:rPr>
+                        <m:nor/>
+                      </m:rPr>
+                      <w:rPr>
+                        <w:rFonts w:ascii="Cambria Math" w:eastAsiaTheme="minorEastAsia" w:hAnsi="Cambria Math"/>
+                        <w:sz w:val="16"/>
+                        <w:szCs w:val="16"/>
+                      </w:rPr>
+                      <m:t>HL</m:t>
+                    </m:r>
+                    <m:ctrlPr>
+                      <w:rPr>
+                        <w:rFonts w:ascii="Cambria Math" w:eastAsiaTheme="minorEastAsia" w:hAnsi="Cambria Math"/>
+                        <w:sz w:val="16"/>
+                        <w:szCs w:val="16"/>
+                      </w:rPr>
+                    </m:ctrlPr>
+                  </m:num>
+                  <m:den>
+                    <m:r>
+                      <w:rPr>
+                        <w:rFonts w:ascii="Cambria Math" w:eastAsiaTheme="minorEastAsia" w:hAnsi="Cambria Math"/>
+                        <w:sz w:val="16"/>
+                        <w:szCs w:val="16"/>
+                      </w:rPr>
+                      <m:t>1+</m:t>
+                    </m:r>
+                    <m:r>
+                      <m:rPr>
+                        <m:nor/>
+                      </m:rPr>
+                      <w:rPr>
+                        <w:rFonts w:ascii="Cambria Math" w:eastAsiaTheme="minorEastAsia" w:hAnsi="Cambria Math"/>
+                        <w:sz w:val="16"/>
+                        <w:szCs w:val="16"/>
+                      </w:rPr>
+                      <m:t>RS</m:t>
+                    </m:r>
+                  </m:den>
+                </m:f>
+              </m:oMath>
+            </m:oMathPara>
+          </w:p>
+        </w:tc>
+        <w:tc>
+          <w:tcPr>
+            <w:tcW w:w="1985" w:type="dxa"/>
+            <w:vAlign w:val="center"/>
+          </w:tcPr>
+          <w:p>
+            <w:pPr>
+              <w:jc w:val="center"/>
+              <w:rPr>
+                <w:rFonts w:ascii="Calibri" w:eastAsia="Calibri" w:hAnsi="Calibri" w:cs="Times New Roman"/>
+                <w:sz w:val="20"/>
+                <w:szCs w:val="20"/>
+              </w:rPr>
+            </w:pPr>
+            <m:oMathPara>
+              <m:oMath>
+                <m:r>
+                  <w:rPr>
+                    <w:rFonts w:ascii="Cambria Math" w:eastAsia="Calibri" w:hAnsi="Cambria Math" w:cs="Times New Roman"/>
+                    <w:sz w:val="20"/>
+                    <w:szCs w:val="20"/>
+                  </w:rPr>
+                  <m:t>t&lt;</m:t>
+                </m:r>
+                <m:r>
+                  <m:rPr>
+                    <m:nor/>
+                  </m:rPr>
+                  <w:rPr>
+                    <w:rFonts w:ascii="Cambria Math" w:eastAsia="Calibri" w:hAnsi="Cambria Math" w:cs="Times New Roman"/>
+                    <w:sz w:val="20"/>
+                    <w:szCs w:val="20"/>
+                  </w:rPr>
+                  <m:t>HL</m:t>
+                </m:r>
+              </m:oMath>
+            </m:oMathPara>
+          </w:p>
+        </w:tc>
+        <w:tc>
+          <w:tcPr>
+            <w:tcW w:w="2241" w:type="dxa"/>
+            <w:vMerge/>
+            <w:vAlign w:val="center"/>
+          </w:tcPr>
+          <w:p>
+            <w:pPr>
+              <w:jc w:val="center"/>
+            </w:pPr>
+          </w:p>
+        </w:tc>
+        <w:tc>
+          <w:tcPr>
+            <w:tcW w:w="1727" w:type="dxa"/>
+            <w:vAlign w:val="center"/>
+          </w:tcPr>
+          <w:p>
+            <w:pPr>
+              <w:jc w:val="center"/>
+            </w:pPr>
+            <w:r>
+              <w:t>False</w:t>
+            </w:r>
+          </w:p>
+        </w:tc>
+      </w:tr>
+      <w:tr>
+        <w:tc>
+          <w:tcPr>
+            <w:tcW w:w="1271" w:type="dxa"/>
+            <w:vMerge/>
+            <w:vAlign w:val="center"/>
+          </w:tcPr>
+          <w:p>
+            <w:pPr>
+              <w:jc w:val="center"/>
+            </w:pPr>
+          </w:p>
+        </w:tc>
+        <w:tc>
+          <w:tcPr>
+            <w:tcW w:w="2126" w:type="dxa"/>
+            <w:vMerge/>
+            <w:vAlign w:val="center"/>
+          </w:tcPr>
+          <w:p>
+            <w:pPr>
+              <w:jc w:val="center"/>
+              <w:rPr>
+                <w:sz w:val="16"/>
+                <w:szCs w:val="16"/>
+              </w:rPr>
+            </w:pPr>
+          </w:p>
+        </w:tc>
+        <w:tc>
+          <w:tcPr>
+            <w:tcW w:w="1985" w:type="dxa"/>
+            <w:vAlign w:val="center"/>
+          </w:tcPr>
+          <w:p>
+            <w:pPr>
+              <w:jc w:val="center"/>
+              <w:rPr>
+                <w:rFonts w:ascii="Calibri" w:eastAsia="Calibri" w:hAnsi="Calibri" w:cs="Times New Roman"/>
+                <w:sz w:val="20"/>
+                <w:szCs w:val="20"/>
+              </w:rPr>
+            </w:pPr>
+            <m:oMathPara>
+              <m:oMath>
+                <m:r>
+                  <w:rPr>
+                    <w:rFonts w:ascii="Cambria Math" w:eastAsia="Calibri" w:hAnsi="Cambria Math" w:cs="Times New Roman"/>
+                    <w:sz w:val="20"/>
+                    <w:szCs w:val="20"/>
+                  </w:rPr>
+                  <m:t>t=</m:t>
+                </m:r>
+                <m:r>
+                  <m:rPr>
+                    <m:nor/>
+                  </m:rPr>
+                  <w:rPr>
+                    <w:rFonts w:ascii="Cambria Math" w:eastAsia="Calibri" w:hAnsi="Cambria Math" w:cs="Times New Roman"/>
+                    <w:sz w:val="20"/>
+                    <w:szCs w:val="20"/>
+                  </w:rPr>
+                  <m:t>HL</m:t>
+                </m:r>
+              </m:oMath>
+            </m:oMathPara>
+          </w:p>
+        </w:tc>
+        <w:tc>
+          <w:tcPr>
+            <w:tcW w:w="2241" w:type="dxa"/>
+            <w:vMerge/>
+            <w:vAlign w:val="center"/>
+          </w:tcPr>
+          <w:p/>
+        </w:tc>
+        <w:tc>
+          <w:tcPr>
+            <w:tcW w:w="1727" w:type="dxa"/>
+            <w:vAlign w:val="center"/>
+          </w:tcPr>
+          <w:p>
+            <w:pPr>
+              <w:jc w:val="center"/>
+            </w:pPr>
+            <w:r>
+              <w:t>True</w:t>
+            </w:r>
+          </w:p>
+        </w:tc>
+      </w:tr>
+      <w:tr>
+        <w:tc>
+          <w:tcPr>
+            <w:tcW w:w="1271" w:type="dxa"/>
+            <w:vMerge w:val="restart"/>
+            <w:vAlign w:val="center"/>
+          </w:tcPr>
+          <w:p>
+            <w:pPr>
+              <w:jc w:val="center"/>
+            </w:pPr>
+            <w:r>
+              <w:t>Paced</w:t>
+            </w:r>
+          </w:p>
+        </w:tc>
+        <w:tc>
+          <w:tcPr>
+            <w:tcW w:w="2126" w:type="dxa"/>
+            <w:vMerge w:val="restart"/>
+            <w:vAlign w:val="center"/>
+          </w:tcPr>
+          <w:p>
+            <w:pPr>
+              <w:jc w:val="center"/>
+              <w:rPr>
+                <w:sz w:val="16"/>
+                <w:szCs w:val="16"/>
+              </w:rPr>
+            </w:pPr>
+            <m:oMathPara>
+              <m:oMath>
+                <m:r>
+                  <m:rPr>
+                    <m:nor/>
+                  </m:rPr>
+                  <w:rPr>
+                    <w:rFonts w:ascii="Cambria Math" w:hAnsi="Cambria Math"/>
+                    <w:sz w:val="16"/>
+                    <w:szCs w:val="16"/>
+                  </w:rPr>
+                  <m:t>URL</m:t>
+                </m:r>
+                <m:r>
+                  <w:rPr>
+                    <w:rFonts w:ascii="Cambria Math" w:eastAsiaTheme="minorEastAsia" w:hAnsi="Cambria Math"/>
+                    <w:sz w:val="16"/>
+                    <w:szCs w:val="16"/>
+                  </w:rPr>
+                  <m:t>&lt;</m:t>
+                </m:r>
+                <m:r>
+                  <m:rPr>
+                    <m:nor/>
+                  </m:rPr>
+                  <w:rPr>
+                    <w:rFonts w:ascii="Cambria Math" w:eastAsiaTheme="minorEastAsia" w:hAnsi="Cambria Math"/>
+                    <w:sz w:val="16"/>
+                    <w:szCs w:val="16"/>
+                  </w:rPr>
+                  <m:t>LP</m:t>
+                </m:r>
+                <m:r>
+                  <w:rPr>
+                    <w:rFonts w:ascii="Cambria Math" w:eastAsiaTheme="minorEastAsia" w:hAnsi="Cambria Math"/>
+                    <w:sz w:val="16"/>
+                    <w:szCs w:val="16"/>
+                  </w:rPr>
+                  <m:t>&lt;</m:t>
+                </m:r>
+                <m:f>
+                  <m:fPr>
+                    <m:ctrlPr>
+                      <w:rPr>
+                        <w:rFonts w:ascii="Cambria Math" w:eastAsiaTheme="minorEastAsia" w:hAnsi="Cambria Math"/>
+                        <w:i/>
+                        <w:sz w:val="16"/>
+                        <w:szCs w:val="16"/>
+                      </w:rPr>
+                    </m:ctrlPr>
+                  </m:fPr>
+                  <m:num>
+                    <m:r>
+                      <m:rPr>
+                        <m:nor/>
+                      </m:rPr>
+                      <w:rPr>
+                        <w:rFonts w:ascii="Cambria Math" w:eastAsiaTheme="minorEastAsia" w:hAnsi="Cambria Math"/>
+                        <w:sz w:val="16"/>
+                        <w:szCs w:val="16"/>
+                      </w:rPr>
+                      <m:t>LRL</m:t>
+                    </m:r>
+                    <m:ctrlPr>
+                      <w:rPr>
+                        <w:rFonts w:ascii="Cambria Math" w:eastAsiaTheme="minorEastAsia" w:hAnsi="Cambria Math"/>
+                        <w:sz w:val="16"/>
+                        <w:szCs w:val="16"/>
+                      </w:rPr>
+                    </m:ctrlPr>
+                  </m:num>
+                  <m:den>
+                    <m:r>
+                      <w:rPr>
+                        <w:rFonts w:ascii="Cambria Math" w:eastAsiaTheme="minorEastAsia" w:hAnsi="Cambria Math"/>
+                        <w:sz w:val="16"/>
+                        <w:szCs w:val="16"/>
+                      </w:rPr>
+                      <m:t>1+</m:t>
+                    </m:r>
+                    <m:r>
+                      <m:rPr>
+                        <m:nor/>
+                      </m:rPr>
+                      <w:rPr>
+                        <w:rFonts w:ascii="Cambria Math" w:eastAsiaTheme="minorEastAsia" w:hAnsi="Cambria Math"/>
+                        <w:sz w:val="16"/>
+                        <w:szCs w:val="16"/>
+                      </w:rPr>
+                      <m:t>RS</m:t>
+                    </m:r>
+                  </m:den>
+                </m:f>
+              </m:oMath>
+            </m:oMathPara>
+          </w:p>
+        </w:tc>
+        <w:tc>
+          <w:tcPr>
+            <w:tcW w:w="1985" w:type="dxa"/>
+            <w:vAlign w:val="center"/>
+          </w:tcPr>
+          <w:p>
+            <w:pPr>
+              <w:jc w:val="center"/>
+              <w:rPr>
+                <w:rFonts w:ascii="Calibri" w:eastAsia="Calibri" w:hAnsi="Calibri" w:cs="Times New Roman"/>
+                <w:sz w:val="20"/>
+                <w:szCs w:val="20"/>
+              </w:rPr>
+            </w:pPr>
+            <m:oMathPara>
+              <m:oMath>
+                <m:r>
+                  <w:rPr>
+                    <w:rFonts w:ascii="Cambria Math" w:eastAsia="Calibri" w:hAnsi="Cambria Math" w:cs="Times New Roman"/>
+                    <w:sz w:val="20"/>
+                    <w:szCs w:val="20"/>
+                  </w:rPr>
+                  <m:t>t&lt;</m:t>
+                </m:r>
+                <m:r>
+                  <m:rPr>
+                    <m:nor/>
+                  </m:rPr>
+                  <w:rPr>
+                    <w:rFonts w:ascii="Cambria Math" w:eastAsia="Calibri" w:hAnsi="Cambria Math" w:cs="Times New Roman"/>
+                    <w:sz w:val="20"/>
+                    <w:szCs w:val="20"/>
+                  </w:rPr>
+                  <m:t>LP</m:t>
+                </m:r>
+                <m:d>
+                  <m:dPr>
+                    <m:ctrlPr>
+                      <w:rPr>
+                        <w:rFonts w:ascii="Cambria Math" w:eastAsia="Calibri" w:hAnsi="Cambria Math" w:cs="Times New Roman"/>
+                        <w:i/>
+                        <w:sz w:val="20"/>
+                        <w:szCs w:val="20"/>
+                      </w:rPr>
+                    </m:ctrlPr>
+                  </m:dPr>
+                  <m:e>
+                    <m:r>
+                      <w:rPr>
+                        <w:rFonts w:ascii="Cambria Math" w:eastAsia="Calibri" w:hAnsi="Cambria Math" w:cs="Times New Roman"/>
+                        <w:sz w:val="20"/>
+                        <w:szCs w:val="20"/>
+                      </w:rPr>
+                      <m:t>1+</m:t>
+                    </m:r>
+                    <m:r>
+                      <m:rPr>
+                        <m:nor/>
+                      </m:rPr>
+                      <w:rPr>
+                        <w:rFonts w:ascii="Cambria Math" w:eastAsia="Calibri" w:hAnsi="Cambria Math" w:cs="Times New Roman"/>
+                        <w:sz w:val="20"/>
+                        <w:szCs w:val="20"/>
+                      </w:rPr>
+                      <m:t>RS</m:t>
+                    </m:r>
+                  </m:e>
+                </m:d>
+              </m:oMath>
+            </m:oMathPara>
+          </w:p>
+        </w:tc>
+        <w:tc>
+          <w:tcPr>
+            <w:tcW w:w="2241" w:type="dxa"/>
+            <w:vMerge/>
+            <w:vAlign w:val="center"/>
+          </w:tcPr>
+          <w:p>
+            <w:pPr>
+              <w:jc w:val="center"/>
+            </w:pPr>
+          </w:p>
+        </w:tc>
+        <w:tc>
+          <w:tcPr>
+            <w:tcW w:w="1727" w:type="dxa"/>
+            <w:vAlign w:val="center"/>
+          </w:tcPr>
+          <w:p>
+            <w:pPr>
+              <w:jc w:val="center"/>
+            </w:pPr>
+            <w:r>
+              <w:t>False</w:t>
+            </w:r>
+          </w:p>
+        </w:tc>
+      </w:tr>
+      <w:tr>
+        <w:tc>
+          <w:tcPr>
+            <w:tcW w:w="1271" w:type="dxa"/>
+            <w:vMerge/>
+            <w:vAlign w:val="center"/>
+          </w:tcPr>
+          <w:p>
+            <w:pPr>
+              <w:jc w:val="center"/>
+            </w:pPr>
+          </w:p>
+        </w:tc>
+        <w:tc>
+          <w:tcPr>
+            <w:tcW w:w="2126" w:type="dxa"/>
+            <w:vMerge/>
+            <w:vAlign w:val="center"/>
+          </w:tcPr>
+          <w:p>
+            <w:pPr>
+              <w:jc w:val="center"/>
+              <w:rPr>
+                <w:sz w:val="16"/>
+                <w:szCs w:val="16"/>
+              </w:rPr>
+            </w:pPr>
+          </w:p>
+        </w:tc>
+        <w:tc>
+          <w:tcPr>
+            <w:tcW w:w="1985" w:type="dxa"/>
+            <w:vAlign w:val="center"/>
+          </w:tcPr>
+          <w:p>
+            <w:pPr>
+              <w:jc w:val="center"/>
+              <w:rPr>
+                <w:rFonts w:ascii="Calibri" w:eastAsia="Calibri" w:hAnsi="Calibri" w:cs="Times New Roman"/>
+                <w:sz w:val="20"/>
+                <w:szCs w:val="20"/>
+              </w:rPr>
+            </w:pPr>
+            <m:oMathPara>
+              <m:oMath>
+                <m:r>
+                  <w:rPr>
+                    <w:rFonts w:ascii="Cambria Math" w:eastAsia="Calibri" w:hAnsi="Cambria Math" w:cs="Times New Roman"/>
+                    <w:sz w:val="20"/>
+                    <w:szCs w:val="20"/>
+                  </w:rPr>
+                  <m:t>t=</m:t>
+                </m:r>
+                <m:r>
+                  <m:rPr>
+                    <m:nor/>
+                  </m:rPr>
+                  <w:rPr>
+                    <w:rFonts w:ascii="Cambria Math" w:eastAsia="Calibri" w:hAnsi="Cambria Math" w:cs="Times New Roman"/>
+                    <w:sz w:val="20"/>
+                    <w:szCs w:val="20"/>
+                  </w:rPr>
+                  <m:t>LP</m:t>
+                </m:r>
+                <m:d>
+                  <m:dPr>
+                    <m:ctrlPr>
+                      <w:rPr>
+                        <w:rFonts w:ascii="Cambria Math" w:eastAsia="Calibri" w:hAnsi="Cambria Math" w:cs="Times New Roman"/>
+                        <w:i/>
+                        <w:sz w:val="20"/>
+                        <w:szCs w:val="20"/>
+                      </w:rPr>
+                    </m:ctrlPr>
+                  </m:dPr>
+                  <m:e>
+                    <m:r>
+                      <w:rPr>
+                        <w:rFonts w:ascii="Cambria Math" w:eastAsia="Calibri" w:hAnsi="Cambria Math" w:cs="Times New Roman"/>
+                        <w:sz w:val="20"/>
+                        <w:szCs w:val="20"/>
+                      </w:rPr>
+                      <m:t>1+</m:t>
+                    </m:r>
+                    <m:r>
+                      <m:rPr>
+                        <m:nor/>
+                      </m:rPr>
+                      <w:rPr>
+                        <w:rFonts w:ascii="Cambria Math" w:eastAsia="Calibri" w:hAnsi="Cambria Math" w:cs="Times New Roman"/>
+                        <w:sz w:val="20"/>
+                        <w:szCs w:val="20"/>
+                      </w:rPr>
+                      <m:t>RS</m:t>
+                    </m:r>
+                  </m:e>
+                </m:d>
+              </m:oMath>
+            </m:oMathPara>
+          </w:p>
+        </w:tc>
+        <w:tc>
+          <w:tcPr>
+            <w:tcW w:w="2241" w:type="dxa"/>
+            <w:vMerge/>
+            <w:vAlign w:val="center"/>
+          </w:tcPr>
+          <w:p>
+            <w:pPr>
+              <w:jc w:val="center"/>
+            </w:pPr>
+          </w:p>
+        </w:tc>
+        <w:tc>
+          <w:tcPr>
+            <w:tcW w:w="1727" w:type="dxa"/>
+            <w:vAlign w:val="center"/>
+          </w:tcPr>
+          <w:p>
+            <w:pPr>
+              <w:jc w:val="center"/>
+            </w:pPr>
+            <w:r>
+              <w:t>True</w:t>
+            </w:r>
+          </w:p>
+        </w:tc>
+      </w:tr>
+      <w:tr>
+        <w:tc>
+          <w:tcPr>
+            <w:tcW w:w="1271" w:type="dxa"/>
+            <w:vMerge/>
+            <w:vAlign w:val="center"/>
+          </w:tcPr>
+          <w:p>
+            <w:pPr>
+              <w:jc w:val="center"/>
+            </w:pPr>
+          </w:p>
+        </w:tc>
+        <w:tc>
+          <w:tcPr>
+            <w:tcW w:w="2126" w:type="dxa"/>
+            <w:vMerge w:val="restart"/>
+            <w:vAlign w:val="center"/>
+          </w:tcPr>
+          <w:p>
+            <w:pPr>
+              <w:jc w:val="center"/>
+              <w:rPr>
+                <w:sz w:val="16"/>
+                <w:szCs w:val="16"/>
+              </w:rPr>
+            </w:pPr>
+            <m:oMathPara>
+              <m:oMath>
+                <m:f>
+                  <m:fPr>
+                    <m:ctrlPr>
+                      <w:rPr>
+                        <w:rFonts w:ascii="Cambria Math" w:hAnsi="Cambria Math"/>
+                        <w:i/>
+                        <w:sz w:val="16"/>
+                        <w:szCs w:val="16"/>
+                      </w:rPr>
+                    </m:ctrlPr>
+                  </m:fPr>
+                  <m:num>
+                    <m:r>
+                      <m:rPr>
+                        <m:nor/>
+                      </m:rPr>
+                      <w:rPr>
+                        <w:rFonts w:ascii="Cambria Math" w:hAnsi="Cambria Math"/>
+                        <w:sz w:val="16"/>
+                        <w:szCs w:val="16"/>
+                      </w:rPr>
+                      <m:t>LRL</m:t>
+                    </m:r>
+                    <m:ctrlPr>
+                      <w:rPr>
+                        <w:rFonts w:ascii="Cambria Math" w:hAnsi="Cambria Math"/>
+                        <w:sz w:val="16"/>
+                        <w:szCs w:val="16"/>
+                      </w:rPr>
+                    </m:ctrlPr>
+                  </m:num>
+                  <m:den>
+                    <m:r>
+                      <w:rPr>
+                        <w:rFonts w:ascii="Cambria Math" w:hAnsi="Cambria Math"/>
+                        <w:sz w:val="16"/>
+                        <w:szCs w:val="16"/>
+                      </w:rPr>
+                      <m:t>1+</m:t>
+                    </m:r>
+                    <m:r>
+                      <m:rPr>
+                        <m:nor/>
+                      </m:rPr>
+                      <w:rPr>
+                        <w:rFonts w:ascii="Cambria Math" w:hAnsi="Cambria Math"/>
+                        <w:sz w:val="16"/>
+                        <w:szCs w:val="16"/>
+                      </w:rPr>
+                      <m:t>RS</m:t>
+                    </m:r>
+                  </m:den>
+                </m:f>
+                <m:r>
+                  <w:rPr>
+                    <w:rFonts w:ascii="Cambria Math" w:hAnsi="Cambria Math"/>
+                    <w:sz w:val="16"/>
+                    <w:szCs w:val="16"/>
+                  </w:rPr>
+                  <m:t>≤</m:t>
+                </m:r>
+                <m:r>
+                  <m:rPr>
+                    <m:nor/>
+                  </m:rPr>
+                  <w:rPr>
+                    <w:rFonts w:ascii="Cambria Math" w:hAnsi="Cambria Math"/>
+                    <w:sz w:val="16"/>
+                    <w:szCs w:val="16"/>
+                  </w:rPr>
+                  <m:t>LP</m:t>
+                </m:r>
+                <m:r>
+                  <w:rPr>
+                    <w:rFonts w:ascii="Cambria Math" w:hAnsi="Cambria Math"/>
+                    <w:sz w:val="16"/>
+                    <w:szCs w:val="16"/>
+                  </w:rPr>
+                  <m:t>≤</m:t>
+                </m:r>
+                <m:f>
+                  <m:fPr>
+                    <m:ctrlPr>
+                      <w:rPr>
+                        <w:rFonts w:ascii="Cambria Math" w:hAnsi="Cambria Math"/>
+                        <w:i/>
+                        <w:sz w:val="16"/>
+                        <w:szCs w:val="16"/>
+                      </w:rPr>
+                    </m:ctrlPr>
+                  </m:fPr>
+                  <m:num>
+                    <m:r>
+                      <m:rPr>
+                        <m:nor/>
+                      </m:rPr>
+                      <w:rPr>
+                        <w:rFonts w:ascii="Cambria Math" w:hAnsi="Cambria Math"/>
+                        <w:sz w:val="16"/>
+                        <w:szCs w:val="16"/>
+                      </w:rPr>
+                      <m:t>LRL</m:t>
+                    </m:r>
+                    <m:ctrlPr>
+                      <w:rPr>
+                        <w:rFonts w:ascii="Cambria Math" w:hAnsi="Cambria Math"/>
+                        <w:sz w:val="16"/>
+                        <w:szCs w:val="16"/>
+                      </w:rPr>
+                    </m:ctrlPr>
+                  </m:num>
+                  <m:den>
+                    <m:r>
+                      <w:rPr>
+                        <w:rFonts w:ascii="Cambria Math" w:hAnsi="Cambria Math"/>
+                        <w:sz w:val="16"/>
+                        <w:szCs w:val="16"/>
+                      </w:rPr>
+                      <m:t>1-</m:t>
+                    </m:r>
+                    <m:r>
+                      <m:rPr>
+                        <m:nor/>
+                      </m:rPr>
+                      <w:rPr>
+                        <w:rFonts w:ascii="Cambria Math" w:hAnsi="Cambria Math"/>
+                        <w:sz w:val="16"/>
+                        <w:szCs w:val="16"/>
+                      </w:rPr>
+                      <m:t>RS</m:t>
+                    </m:r>
+                  </m:den>
+                </m:f>
+              </m:oMath>
+            </m:oMathPara>
+          </w:p>
+        </w:tc>
+        <w:tc>
+          <w:tcPr>
+            <w:tcW w:w="1985" w:type="dxa"/>
+            <w:vAlign w:val="center"/>
+          </w:tcPr>
+          <w:p>
+            <w:pPr>
+              <w:jc w:val="center"/>
+              <w:rPr>
+                <w:rFonts w:ascii="Calibri" w:eastAsia="Calibri" w:hAnsi="Calibri" w:cs="Times New Roman"/>
+                <w:sz w:val="20"/>
+                <w:szCs w:val="20"/>
+              </w:rPr>
+            </w:pPr>
+            <m:oMathPara>
+              <m:oMath>
+                <m:r>
+                  <w:rPr>
+                    <w:rFonts w:ascii="Cambria Math" w:eastAsia="Calibri" w:hAnsi="Cambria Math" w:cs="Times New Roman"/>
+                    <w:sz w:val="20"/>
+                    <w:szCs w:val="20"/>
+                  </w:rPr>
+                  <m:t>t&lt;</m:t>
+                </m:r>
+                <m:r>
+                  <m:rPr>
+                    <m:nor/>
+                  </m:rPr>
+                  <w:rPr>
+                    <w:rFonts w:ascii="Cambria Math" w:eastAsia="Calibri" w:hAnsi="Cambria Math" w:cs="Times New Roman"/>
+                    <w:sz w:val="20"/>
+                    <w:szCs w:val="20"/>
+                  </w:rPr>
+                  <m:t>LRL</m:t>
+                </m:r>
+              </m:oMath>
+            </m:oMathPara>
+          </w:p>
+        </w:tc>
+        <w:tc>
+          <w:tcPr>
+            <w:tcW w:w="2241" w:type="dxa"/>
+            <w:vMerge/>
+            <w:vAlign w:val="center"/>
+          </w:tcPr>
+          <w:p>
+            <w:pPr>
+              <w:jc w:val="center"/>
+            </w:pPr>
+          </w:p>
+        </w:tc>
+        <w:tc>
+          <w:tcPr>
+            <w:tcW w:w="1727" w:type="dxa"/>
+            <w:vAlign w:val="center"/>
+          </w:tcPr>
+          <w:p>
+            <w:pPr>
+              <w:jc w:val="center"/>
+            </w:pPr>
+            <w:r>
+              <w:t>False</w:t>
+            </w:r>
+          </w:p>
+        </w:tc>
+      </w:tr>
+      <w:tr>
+        <w:tc>
+          <w:tcPr>
+            <w:tcW w:w="1271" w:type="dxa"/>
+            <w:vMerge/>
+            <w:vAlign w:val="center"/>
+          </w:tcPr>
+          <w:p>
+            <w:pPr>
+              <w:jc w:val="center"/>
+            </w:pPr>
+          </w:p>
+        </w:tc>
+        <w:tc>
+          <w:tcPr>
+            <w:tcW w:w="2126" w:type="dxa"/>
+            <w:vMerge/>
+            <w:vAlign w:val="center"/>
+          </w:tcPr>
+          <w:p>
+            <w:pPr>
+              <w:jc w:val="center"/>
+              <w:rPr>
+                <w:sz w:val="16"/>
+                <w:szCs w:val="16"/>
+              </w:rPr>
+            </w:pPr>
+          </w:p>
+        </w:tc>
+        <w:tc>
+          <w:tcPr>
+            <w:tcW w:w="1985" w:type="dxa"/>
+            <w:vAlign w:val="center"/>
+          </w:tcPr>
+          <w:p>
+            <w:pPr>
+              <w:jc w:val="center"/>
+              <w:rPr>
+                <w:rFonts w:ascii="Calibri" w:eastAsia="Calibri" w:hAnsi="Calibri" w:cs="Times New Roman"/>
+                <w:sz w:val="20"/>
+                <w:szCs w:val="20"/>
+              </w:rPr>
+            </w:pPr>
+            <m:oMathPara>
+              <m:oMath>
+                <m:r>
+                  <w:rPr>
+                    <w:rFonts w:ascii="Cambria Math" w:eastAsia="Calibri" w:hAnsi="Cambria Math" w:cs="Times New Roman"/>
+                    <w:sz w:val="20"/>
+                    <w:szCs w:val="20"/>
+                  </w:rPr>
+                  <m:t>t=LRL</m:t>
+                </m:r>
+              </m:oMath>
+            </m:oMathPara>
+          </w:p>
+        </w:tc>
+        <w:tc>
+          <w:tcPr>
+            <w:tcW w:w="2241" w:type="dxa"/>
+            <w:vMerge/>
+            <w:vAlign w:val="center"/>
+          </w:tcPr>
+          <w:p>
+            <w:pPr>
+              <w:jc w:val="center"/>
+            </w:pPr>
+          </w:p>
+        </w:tc>
+        <w:tc>
+          <w:tcPr>
+            <w:tcW w:w="1727" w:type="dxa"/>
+            <w:vAlign w:val="center"/>
+          </w:tcPr>
+          <w:p>
+            <w:pPr>
+              <w:jc w:val="center"/>
+            </w:pPr>
+            <w:r>
+              <w:t>True</w:t>
+            </w:r>
+          </w:p>
+        </w:tc>
+      </w:tr>
+      <w:tr>
+        <w:tc>
+          <w:tcPr>
+            <w:tcW w:w="1271" w:type="dxa"/>
+            <w:vMerge/>
+            <w:vAlign w:val="center"/>
+          </w:tcPr>
+          <w:p>
+            <w:pPr>
+              <w:jc w:val="center"/>
+            </w:pPr>
+          </w:p>
+        </w:tc>
+        <w:tc>
+          <w:tcPr>
+            <w:tcW w:w="2126" w:type="dxa"/>
+            <w:vMerge w:val="restart"/>
+            <w:vAlign w:val="center"/>
+          </w:tcPr>
+          <w:p>
+            <w:pPr>
+              <w:jc w:val="center"/>
+              <w:rPr>
+                <w:sz w:val="16"/>
+                <w:szCs w:val="16"/>
+              </w:rPr>
+            </w:pPr>
+            <m:oMathPara>
+              <m:oMath>
+                <m:f>
+                  <m:fPr>
+                    <m:ctrlPr>
+                      <w:rPr>
+                        <w:rFonts w:ascii="Cambria Math" w:eastAsiaTheme="minorEastAsia" w:hAnsi="Cambria Math"/>
+                        <w:i/>
+                        <w:sz w:val="16"/>
+                        <w:szCs w:val="16"/>
+                      </w:rPr>
+                    </m:ctrlPr>
+                  </m:fPr>
+                  <m:num>
+                    <m:r>
+                      <m:rPr>
+                        <m:nor/>
+                      </m:rPr>
+                      <w:rPr>
+                        <w:rFonts w:ascii="Cambria Math" w:eastAsiaTheme="minorEastAsia" w:hAnsi="Cambria Math"/>
+                        <w:sz w:val="16"/>
+                        <w:szCs w:val="16"/>
+                      </w:rPr>
+                      <m:t>LRL</m:t>
+                    </m:r>
+                    <m:ctrlPr>
+                      <w:rPr>
+                        <w:rFonts w:ascii="Cambria Math" w:eastAsiaTheme="minorEastAsia" w:hAnsi="Cambria Math"/>
+                        <w:sz w:val="16"/>
+                        <w:szCs w:val="16"/>
+                      </w:rPr>
+                    </m:ctrlPr>
+                  </m:num>
+                  <m:den>
+                    <m:r>
+                      <w:rPr>
+                        <w:rFonts w:ascii="Cambria Math" w:eastAsiaTheme="minorEastAsia" w:hAnsi="Cambria Math"/>
+                        <w:sz w:val="16"/>
+                        <w:szCs w:val="16"/>
+                      </w:rPr>
+                      <m:t>1-</m:t>
+                    </m:r>
+                    <m:r>
+                      <m:rPr>
+                        <m:nor/>
+                      </m:rPr>
+                      <w:rPr>
+                        <w:rFonts w:ascii="Cambria Math" w:eastAsiaTheme="minorEastAsia" w:hAnsi="Cambria Math"/>
+                        <w:sz w:val="16"/>
+                        <w:szCs w:val="16"/>
+                      </w:rPr>
+                      <m:t>RS</m:t>
+                    </m:r>
+                  </m:den>
+                </m:f>
+                <m:r>
+                  <w:rPr>
+                    <w:rFonts w:ascii="Cambria Math" w:eastAsiaTheme="minorEastAsia" w:hAnsi="Cambria Math"/>
+                    <w:sz w:val="16"/>
+                    <w:szCs w:val="16"/>
+                  </w:rPr>
+                  <m:t>&lt;</m:t>
+                </m:r>
+                <m:r>
+                  <m:rPr>
+                    <m:nor/>
+                  </m:rPr>
+                  <w:rPr>
+                    <w:rFonts w:ascii="Cambria Math" w:hAnsi="Cambria Math"/>
+                    <w:sz w:val="16"/>
+                    <w:szCs w:val="16"/>
+                  </w:rPr>
+                  <m:t>LP</m:t>
+                </m:r>
+                <m:r>
+                  <w:rPr>
+                    <w:rFonts w:ascii="Cambria Math" w:eastAsiaTheme="minorEastAsia" w:hAnsi="Cambria Math"/>
+                    <w:sz w:val="16"/>
+                    <w:szCs w:val="16"/>
+                  </w:rPr>
+                  <m:t>≤</m:t>
+                </m:r>
+                <m:r>
+                  <m:rPr>
+                    <m:nor/>
+                  </m:rPr>
+                  <w:rPr>
+                    <w:rFonts w:ascii="Cambria Math" w:eastAsiaTheme="minorEastAsia" w:hAnsi="Cambria Math"/>
+                    <w:sz w:val="16"/>
+                    <w:szCs w:val="16"/>
+                  </w:rPr>
+                  <m:t>HL</m:t>
+                </m:r>
+              </m:oMath>
+            </m:oMathPara>
+          </w:p>
+        </w:tc>
+        <w:tc>
+          <w:tcPr>
+            <w:tcW w:w="1985" w:type="dxa"/>
+            <w:vAlign w:val="center"/>
+          </w:tcPr>
+          <w:p>
+            <w:pPr>
+              <w:jc w:val="center"/>
+              <w:rPr>
+                <w:rFonts w:ascii="Calibri" w:eastAsia="Calibri" w:hAnsi="Calibri" w:cs="Times New Roman"/>
+                <w:sz w:val="20"/>
+                <w:szCs w:val="20"/>
+              </w:rPr>
+            </w:pPr>
+            <m:oMathPara>
+              <m:oMath>
+                <m:r>
+                  <w:rPr>
+                    <w:rFonts w:ascii="Cambria Math" w:eastAsia="Calibri" w:hAnsi="Cambria Math" w:cs="Times New Roman"/>
+                    <w:sz w:val="20"/>
+                    <w:szCs w:val="20"/>
+                  </w:rPr>
+                  <m:t>t&lt;</m:t>
+                </m:r>
+                <m:r>
+                  <m:rPr>
+                    <m:nor/>
+                  </m:rPr>
+                  <w:rPr>
+                    <w:rFonts w:ascii="Cambria Math" w:eastAsia="Calibri" w:hAnsi="Cambria Math" w:cs="Times New Roman"/>
+                    <w:sz w:val="20"/>
+                    <w:szCs w:val="20"/>
+                  </w:rPr>
+                  <m:t>LP</m:t>
+                </m:r>
+                <m:d>
+                  <m:dPr>
+                    <m:ctrlPr>
+                      <w:rPr>
+                        <w:rFonts w:ascii="Cambria Math" w:eastAsia="Calibri" w:hAnsi="Cambria Math" w:cs="Times New Roman"/>
+                        <w:i/>
+                        <w:sz w:val="20"/>
+                        <w:szCs w:val="20"/>
+                      </w:rPr>
+                    </m:ctrlPr>
+                  </m:dPr>
+                  <m:e>
+                    <m:r>
+                      <w:rPr>
+                        <w:rFonts w:ascii="Cambria Math" w:eastAsia="Calibri" w:hAnsi="Cambria Math" w:cs="Times New Roman"/>
+                        <w:sz w:val="20"/>
+                        <w:szCs w:val="20"/>
+                      </w:rPr>
+                      <m:t>1</m:t>
+                    </m:r>
+                    <m:r>
+                      <w:rPr>
+                        <w:rFonts w:ascii="Cambria Math" w:eastAsia="Calibri" w:hAnsi="Cambria Math" w:cs="Times New Roman"/>
+                        <w:sz w:val="20"/>
+                        <w:szCs w:val="20"/>
+                      </w:rPr>
+                      <m:t>-</m:t>
+                    </m:r>
+                    <m:r>
+                      <m:rPr>
+                        <m:nor/>
+                      </m:rPr>
+                      <w:rPr>
+                        <w:rFonts w:ascii="Cambria Math" w:eastAsia="Calibri" w:hAnsi="Cambria Math" w:cs="Times New Roman"/>
+                        <w:sz w:val="20"/>
+                        <w:szCs w:val="20"/>
+                      </w:rPr>
+                      <m:t>RS</m:t>
+                    </m:r>
+                  </m:e>
+                </m:d>
+              </m:oMath>
+            </m:oMathPara>
+          </w:p>
+        </w:tc>
+        <w:tc>
+          <w:tcPr>
+            <w:tcW w:w="2241" w:type="dxa"/>
+            <w:vMerge/>
+            <w:vAlign w:val="center"/>
+          </w:tcPr>
+          <w:p>
+            <w:pPr>
+              <w:jc w:val="center"/>
+            </w:pPr>
+          </w:p>
+        </w:tc>
+        <w:tc>
+          <w:tcPr>
+            <w:tcW w:w="1727" w:type="dxa"/>
+            <w:vAlign w:val="center"/>
+          </w:tcPr>
+          <w:p>
+            <w:pPr>
+              <w:jc w:val="center"/>
+            </w:pPr>
+            <w:r>
+              <w:t>False</w:t>
+            </w:r>
+          </w:p>
+        </w:tc>
+      </w:tr>
+      <w:tr>
+        <w:tc>
+          <w:tcPr>
+            <w:tcW w:w="1271" w:type="dxa"/>
+            <w:vMerge/>
+            <w:vAlign w:val="center"/>
+          </w:tcPr>
+          <w:p>
+            <w:pPr>
+              <w:jc w:val="center"/>
+            </w:pPr>
+          </w:p>
+        </w:tc>
+        <w:tc>
+          <w:tcPr>
+            <w:tcW w:w="2126" w:type="dxa"/>
+            <w:vMerge/>
+            <w:vAlign w:val="center"/>
+          </w:tcPr>
+          <w:p>
+            <w:pPr>
+              <w:jc w:val="center"/>
+              <w:rPr>
+                <w:sz w:val="16"/>
+                <w:szCs w:val="16"/>
+              </w:rPr>
+            </w:pPr>
+          </w:p>
+        </w:tc>
+        <w:tc>
+          <w:tcPr>
+            <w:tcW w:w="1985" w:type="dxa"/>
+            <w:vAlign w:val="center"/>
+          </w:tcPr>
+          <w:p>
+            <w:pPr>
+              <w:jc w:val="center"/>
+              <w:rPr>
+                <w:rFonts w:ascii="Calibri" w:eastAsia="Calibri" w:hAnsi="Calibri" w:cs="Times New Roman"/>
+                <w:sz w:val="20"/>
+                <w:szCs w:val="20"/>
+              </w:rPr>
+            </w:pPr>
+            <m:oMathPara>
+              <m:oMath>
+                <m:r>
+                  <w:rPr>
+                    <w:rFonts w:ascii="Cambria Math" w:eastAsia="Calibri" w:hAnsi="Cambria Math" w:cs="Times New Roman"/>
+                    <w:sz w:val="20"/>
+                    <w:szCs w:val="20"/>
+                  </w:rPr>
+                  <m:t>t=</m:t>
+                </m:r>
+                <m:r>
+                  <m:rPr>
+                    <m:nor/>
+                  </m:rPr>
+                  <w:rPr>
+                    <w:rFonts w:ascii="Cambria Math" w:eastAsia="Calibri" w:hAnsi="Cambria Math" w:cs="Times New Roman"/>
+                    <w:sz w:val="20"/>
+                    <w:szCs w:val="20"/>
+                  </w:rPr>
+                  <m:t>LP</m:t>
+                </m:r>
+                <m:d>
+                  <m:dPr>
+                    <m:ctrlPr>
+                      <w:rPr>
+                        <w:rFonts w:ascii="Cambria Math" w:eastAsia="Calibri" w:hAnsi="Cambria Math" w:cs="Times New Roman"/>
+                        <w:i/>
+                        <w:sz w:val="20"/>
+                        <w:szCs w:val="20"/>
+                      </w:rPr>
+                    </m:ctrlPr>
+                  </m:dPr>
+                  <m:e>
+                    <m:r>
+                      <w:rPr>
+                        <w:rFonts w:ascii="Cambria Math" w:eastAsia="Calibri" w:hAnsi="Cambria Math" w:cs="Times New Roman"/>
+                        <w:sz w:val="20"/>
+                        <w:szCs w:val="20"/>
+                      </w:rPr>
+                      <m:t>1</m:t>
+                    </m:r>
+                    <m:r>
+                      <w:rPr>
+                        <w:rFonts w:ascii="Cambria Math" w:eastAsia="Calibri" w:hAnsi="Cambria Math" w:cs="Times New Roman"/>
+                        <w:sz w:val="20"/>
+                        <w:szCs w:val="20"/>
+                      </w:rPr>
+                      <m:t>-</m:t>
+                    </m:r>
+                    <m:r>
+                      <m:rPr>
+                        <m:nor/>
+                      </m:rPr>
+                      <w:rPr>
+                        <w:rFonts w:ascii="Cambria Math" w:eastAsia="Calibri" w:hAnsi="Cambria Math" w:cs="Times New Roman"/>
+                        <w:sz w:val="20"/>
+                        <w:szCs w:val="20"/>
+                      </w:rPr>
+                      <m:t>RS</m:t>
+                    </m:r>
+                  </m:e>
+                </m:d>
+              </m:oMath>
+            </m:oMathPara>
+          </w:p>
+        </w:tc>
+        <w:tc>
+          <w:tcPr>
+            <w:tcW w:w="2241" w:type="dxa"/>
+            <w:vMerge/>
+            <w:vAlign w:val="center"/>
+          </w:tcPr>
+          <w:p>
+            <w:pPr>
+              <w:jc w:val="center"/>
+            </w:pPr>
+          </w:p>
+        </w:tc>
+        <w:tc>
+          <w:tcPr>
+            <w:tcW w:w="1727" w:type="dxa"/>
+            <w:vAlign w:val="center"/>
+          </w:tcPr>
+          <w:p>
+            <w:pPr>
+              <w:jc w:val="center"/>
+            </w:pPr>
+            <w:r>
+              <w:t>True</w:t>
+            </w:r>
+          </w:p>
+        </w:tc>
+      </w:tr>
+    </w:tbl>
+    <w:p/>
+    <w:p>
+      <w:pPr>
         <w:pStyle w:val="Heading3"/>
         <w:keepNext w:val="0"/>
         <w:keepLines w:val="0"/>
@@ -3095,6 +5234,2157 @@
         <w:t>Requirements</w:t>
       </w:r>
     </w:p>
+    <w:p>
+      <w:pPr>
+        <w:pStyle w:val="Heading4"/>
+      </w:pPr>
+      <w:r>
+        <w:t>With Hysteresis and Rate Smoothing enabled</w:t>
+      </w:r>
+    </w:p>
+    <w:tbl>
+      <w:tblPr>
+        <w:tblStyle w:val="TableGrid"/>
+        <w:tblW w:w="0" w:type="auto"/>
+        <w:tblLook w:val="04A0" w:firstRow="1" w:lastRow="0" w:firstColumn="1" w:lastColumn="0" w:noHBand="0" w:noVBand="1"/>
+      </w:tblPr>
+      <w:tblGrid>
+        <w:gridCol w:w="1271"/>
+        <w:gridCol w:w="2126"/>
+        <w:gridCol w:w="1985"/>
+        <w:gridCol w:w="2241"/>
+        <w:gridCol w:w="1727"/>
+      </w:tblGrid>
+      <w:tr>
+        <w:tc>
+          <w:tcPr>
+            <w:tcW w:w="1271" w:type="dxa"/>
+            <w:vAlign w:val="center"/>
+          </w:tcPr>
+          <w:p>
+            <w:pPr>
+              <w:jc w:val="center"/>
+            </w:pPr>
+            <w:r>
+              <w:t>Last Pulse Type</w:t>
+            </w:r>
+          </w:p>
+        </w:tc>
+        <w:tc>
+          <w:tcPr>
+            <w:tcW w:w="2126" w:type="dxa"/>
+            <w:vAlign w:val="center"/>
+          </w:tcPr>
+          <w:p>
+            <w:pPr>
+              <w:jc w:val="center"/>
+            </w:pPr>
+            <w:r>
+              <w:t>Last Period</w:t>
+            </w:r>
+          </w:p>
+        </w:tc>
+        <w:tc>
+          <w:tcPr>
+            <w:tcW w:w="1985" w:type="dxa"/>
+            <w:vAlign w:val="center"/>
+          </w:tcPr>
+          <w:p>
+            <w:pPr>
+              <w:jc w:val="center"/>
+            </w:pPr>
+            <w:r>
+              <w:t>t</w:t>
+            </w:r>
+          </w:p>
+        </w:tc>
+        <w:tc>
+          <w:tcPr>
+            <w:tcW w:w="2241" w:type="dxa"/>
+            <w:vAlign w:val="center"/>
+          </w:tcPr>
+          <w:p>
+            <w:pPr>
+              <w:jc w:val="center"/>
+            </w:pPr>
+            <w:r>
+              <w:t>Spontaneous pulse resets timer</w:t>
+            </w:r>
+          </w:p>
+        </w:tc>
+        <w:tc>
+          <w:tcPr>
+            <w:tcW w:w="1727" w:type="dxa"/>
+            <w:vAlign w:val="center"/>
+          </w:tcPr>
+          <w:p>
+            <w:pPr>
+              <w:jc w:val="center"/>
+            </w:pPr>
+            <w:r>
+              <w:t>Pace</w:t>
+            </w:r>
+          </w:p>
+        </w:tc>
+      </w:tr>
+      <w:tr>
+        <w:tc>
+          <w:tcPr>
+            <w:tcW w:w="1271" w:type="dxa"/>
+            <w:vMerge w:val="restart"/>
+            <w:vAlign w:val="center"/>
+          </w:tcPr>
+          <w:p>
+            <w:pPr>
+              <w:jc w:val="center"/>
+            </w:pPr>
+            <w:r>
+              <w:t>X</w:t>
+            </w:r>
+          </w:p>
+        </w:tc>
+        <w:tc>
+          <w:tcPr>
+            <w:tcW w:w="2126" w:type="dxa"/>
+            <w:vAlign w:val="center"/>
+          </w:tcPr>
+          <w:p>
+            <w:pPr>
+              <w:jc w:val="center"/>
+            </w:pPr>
+            <w:r>
+              <w:t>X</w:t>
+            </w:r>
+          </w:p>
+        </w:tc>
+        <w:tc>
+          <w:tcPr>
+            <w:tcW w:w="1985" w:type="dxa"/>
+            <w:vAlign w:val="center"/>
+          </w:tcPr>
+          <w:p>
+            <w:pPr>
+              <w:jc w:val="center"/>
+            </w:pPr>
+            <m:oMathPara>
+              <m:oMath>
+                <m:r>
+                  <w:rPr>
+                    <w:rFonts w:ascii="Cambria Math" w:hAnsi="Cambria Math"/>
+                  </w:rPr>
+                  <m:t>t&lt;</m:t>
+                </m:r>
+                <m:r>
+                  <m:rPr>
+                    <m:nor/>
+                  </m:rPr>
+                  <w:rPr>
+                    <w:rFonts w:ascii="Cambria Math" w:hAnsi="Cambria Math"/>
+                  </w:rPr>
+                  <m:t>VRP</m:t>
+                </m:r>
+              </m:oMath>
+            </m:oMathPara>
+          </w:p>
+        </w:tc>
+        <w:tc>
+          <w:tcPr>
+            <w:tcW w:w="2241" w:type="dxa"/>
+            <w:vAlign w:val="center"/>
+          </w:tcPr>
+          <w:p>
+            <w:pPr>
+              <w:jc w:val="center"/>
+            </w:pPr>
+            <w:r>
+              <w:t>False</w:t>
+            </w:r>
+          </w:p>
+        </w:tc>
+        <w:tc>
+          <w:tcPr>
+            <w:tcW w:w="1727" w:type="dxa"/>
+            <w:vAlign w:val="center"/>
+          </w:tcPr>
+          <w:p>
+            <w:pPr>
+              <w:jc w:val="center"/>
+            </w:pPr>
+            <w:r>
+              <w:t>False</w:t>
+            </w:r>
+          </w:p>
+        </w:tc>
+      </w:tr>
+      <w:tr>
+        <w:tc>
+          <w:tcPr>
+            <w:tcW w:w="1271" w:type="dxa"/>
+            <w:vMerge/>
+            <w:vAlign w:val="center"/>
+          </w:tcPr>
+          <w:p>
+            <w:pPr>
+              <w:jc w:val="center"/>
+            </w:pPr>
+          </w:p>
+        </w:tc>
+        <w:tc>
+          <w:tcPr>
+            <w:tcW w:w="2126" w:type="dxa"/>
+            <w:vAlign w:val="center"/>
+          </w:tcPr>
+          <w:p>
+            <w:pPr>
+              <w:jc w:val="center"/>
+            </w:pPr>
+            <w:r>
+              <w:t>X</w:t>
+            </w:r>
+          </w:p>
+        </w:tc>
+        <w:tc>
+          <w:tcPr>
+            <w:tcW w:w="1985" w:type="dxa"/>
+            <w:vAlign w:val="center"/>
+          </w:tcPr>
+          <w:p>
+            <w:pPr>
+              <w:jc w:val="center"/>
+              <w:rPr>
+                <w:rFonts w:ascii="Calibri" w:eastAsia="Calibri" w:hAnsi="Calibri" w:cs="Times New Roman"/>
+              </w:rPr>
+            </w:pPr>
+            <m:oMathPara>
+              <m:oMath>
+                <m:r>
+                  <m:rPr>
+                    <m:nor/>
+                  </m:rPr>
+                  <w:rPr>
+                    <w:rFonts w:ascii="Cambria Math" w:eastAsia="Calibri" w:hAnsi="Cambria Math" w:cs="Times New Roman"/>
+                  </w:rPr>
+                  <m:t>VRP</m:t>
+                </m:r>
+                <m:r>
+                  <w:rPr>
+                    <w:rFonts w:ascii="Cambria Math" w:eastAsia="Calibri" w:hAnsi="Cambria Math" w:cs="Times New Roman"/>
+                  </w:rPr>
+                  <m:t>&lt;t&lt;</m:t>
+                </m:r>
+                <m:r>
+                  <m:rPr>
+                    <m:nor/>
+                  </m:rPr>
+                  <w:rPr>
+                    <w:rFonts w:ascii="Cambria Math" w:eastAsia="Calibri" w:hAnsi="Cambria Math" w:cs="Times New Roman"/>
+                  </w:rPr>
+                  <m:t>URL</m:t>
+                </m:r>
+              </m:oMath>
+            </m:oMathPara>
+          </w:p>
+        </w:tc>
+        <w:tc>
+          <w:tcPr>
+            <w:tcW w:w="2241" w:type="dxa"/>
+            <w:vMerge w:val="restart"/>
+            <w:vAlign w:val="center"/>
+          </w:tcPr>
+          <w:p>
+            <w:pPr>
+              <w:jc w:val="center"/>
+            </w:pPr>
+            <w:r>
+              <w:t>True</w:t>
+            </w:r>
+          </w:p>
+        </w:tc>
+        <w:tc>
+          <w:tcPr>
+            <w:tcW w:w="1727" w:type="dxa"/>
+            <w:vAlign w:val="center"/>
+          </w:tcPr>
+          <w:p>
+            <w:pPr>
+              <w:jc w:val="center"/>
+            </w:pPr>
+            <w:r>
+              <w:t>False</w:t>
+            </w:r>
+          </w:p>
+        </w:tc>
+      </w:tr>
+      <w:tr>
+        <w:tc>
+          <w:tcPr>
+            <w:tcW w:w="1271" w:type="dxa"/>
+            <w:vMerge w:val="restart"/>
+            <w:vAlign w:val="center"/>
+          </w:tcPr>
+          <w:p>
+            <w:pPr>
+              <w:jc w:val="center"/>
+            </w:pPr>
+            <w:r>
+              <w:t>Sensed</w:t>
+            </w:r>
+          </w:p>
+        </w:tc>
+        <w:tc>
+          <w:tcPr>
+            <w:tcW w:w="2126" w:type="dxa"/>
+            <w:vAlign w:val="center"/>
+          </w:tcPr>
+          <w:p>
+            <w:pPr>
+              <w:jc w:val="center"/>
+              <w:rPr>
+                <w:rFonts w:eastAsiaTheme="minorEastAsia"/>
+                <w:sz w:val="16"/>
+                <w:szCs w:val="16"/>
+              </w:rPr>
+            </w:pPr>
+            <m:oMathPara>
+              <m:oMath>
+                <m:r>
+                  <m:rPr>
+                    <m:nor/>
+                  </m:rPr>
+                  <w:rPr>
+                    <w:rFonts w:ascii="Cambria Math" w:hAnsi="Cambria Math"/>
+                    <w:sz w:val="16"/>
+                    <w:szCs w:val="16"/>
+                  </w:rPr>
+                  <m:t>VRP</m:t>
+                </m:r>
+                <m:r>
+                  <w:rPr>
+                    <w:rFonts w:ascii="Cambria Math" w:hAnsi="Cambria Math"/>
+                    <w:sz w:val="16"/>
+                    <w:szCs w:val="16"/>
+                  </w:rPr>
+                  <m:t>&lt;</m:t>
+                </m:r>
+                <m:r>
+                  <m:rPr>
+                    <m:nor/>
+                  </m:rPr>
+                  <w:rPr>
+                    <w:rFonts w:ascii="Cambria Math" w:hAnsi="Cambria Math"/>
+                    <w:sz w:val="16"/>
+                    <w:szCs w:val="16"/>
+                  </w:rPr>
+                  <m:t>LP</m:t>
+                </m:r>
+                <m:r>
+                  <w:rPr>
+                    <w:rFonts w:ascii="Cambria Math" w:hAnsi="Cambria Math"/>
+                    <w:sz w:val="16"/>
+                    <w:szCs w:val="16"/>
+                  </w:rPr>
+                  <m:t>≤</m:t>
+                </m:r>
+                <m:f>
+                  <m:fPr>
+                    <m:ctrlPr>
+                      <w:rPr>
+                        <w:rFonts w:ascii="Cambria Math" w:hAnsi="Cambria Math"/>
+                        <w:i/>
+                        <w:sz w:val="16"/>
+                        <w:szCs w:val="16"/>
+                      </w:rPr>
+                    </m:ctrlPr>
+                  </m:fPr>
+                  <m:num>
+                    <m:r>
+                      <m:rPr>
+                        <m:nor/>
+                      </m:rPr>
+                      <w:rPr>
+                        <w:rFonts w:ascii="Cambria Math" w:hAnsi="Cambria Math"/>
+                        <w:sz w:val="16"/>
+                        <w:szCs w:val="16"/>
+                      </w:rPr>
+                      <m:t>URL</m:t>
+                    </m:r>
+                    <m:ctrlPr>
+                      <w:rPr>
+                        <w:rFonts w:ascii="Cambria Math" w:hAnsi="Cambria Math"/>
+                        <w:sz w:val="16"/>
+                        <w:szCs w:val="16"/>
+                      </w:rPr>
+                    </m:ctrlPr>
+                  </m:num>
+                  <m:den>
+                    <m:r>
+                      <w:rPr>
+                        <w:rFonts w:ascii="Cambria Math" w:hAnsi="Cambria Math"/>
+                        <w:sz w:val="16"/>
+                        <w:szCs w:val="16"/>
+                      </w:rPr>
+                      <m:t>1+</m:t>
+                    </m:r>
+                    <m:r>
+                      <m:rPr>
+                        <m:nor/>
+                      </m:rPr>
+                      <w:rPr>
+                        <w:rFonts w:ascii="Cambria Math" w:hAnsi="Cambria Math"/>
+                        <w:sz w:val="16"/>
+                        <w:szCs w:val="16"/>
+                      </w:rPr>
+                      <m:t>RS</m:t>
+                    </m:r>
+                  </m:den>
+                </m:f>
+              </m:oMath>
+            </m:oMathPara>
+          </w:p>
+        </w:tc>
+        <w:tc>
+          <w:tcPr>
+            <w:tcW w:w="1985" w:type="dxa"/>
+            <w:vAlign w:val="center"/>
+          </w:tcPr>
+          <w:p>
+            <w:pPr>
+              <w:jc w:val="center"/>
+              <w:rPr>
+                <w:rFonts w:ascii="Calibri" w:eastAsia="Calibri" w:hAnsi="Calibri" w:cs="Times New Roman"/>
+                <w:sz w:val="20"/>
+                <w:szCs w:val="20"/>
+              </w:rPr>
+            </w:pPr>
+            <m:oMathPara>
+              <m:oMath>
+                <m:r>
+                  <w:rPr>
+                    <w:rFonts w:ascii="Cambria Math" w:eastAsia="Calibri" w:hAnsi="Cambria Math" w:cs="Times New Roman"/>
+                    <w:sz w:val="20"/>
+                    <w:szCs w:val="20"/>
+                  </w:rPr>
+                  <m:t>t=</m:t>
+                </m:r>
+                <m:r>
+                  <m:rPr>
+                    <m:nor/>
+                  </m:rPr>
+                  <w:rPr>
+                    <w:rFonts w:ascii="Cambria Math" w:eastAsia="Calibri" w:hAnsi="Cambria Math" w:cs="Times New Roman"/>
+                    <w:sz w:val="20"/>
+                    <w:szCs w:val="20"/>
+                  </w:rPr>
+                  <m:t>URL</m:t>
+                </m:r>
+              </m:oMath>
+            </m:oMathPara>
+          </w:p>
+        </w:tc>
+        <w:tc>
+          <w:tcPr>
+            <w:tcW w:w="2241" w:type="dxa"/>
+            <w:vMerge/>
+            <w:vAlign w:val="center"/>
+          </w:tcPr>
+          <w:p>
+            <w:pPr>
+              <w:jc w:val="center"/>
+            </w:pPr>
+          </w:p>
+        </w:tc>
+        <w:tc>
+          <w:tcPr>
+            <w:tcW w:w="1727" w:type="dxa"/>
+            <w:vAlign w:val="center"/>
+          </w:tcPr>
+          <w:p>
+            <w:pPr>
+              <w:jc w:val="center"/>
+            </w:pPr>
+            <w:r>
+              <w:t>True</w:t>
+            </w:r>
+          </w:p>
+        </w:tc>
+      </w:tr>
+      <w:tr>
+        <w:tc>
+          <w:tcPr>
+            <w:tcW w:w="1271" w:type="dxa"/>
+            <w:vMerge/>
+            <w:vAlign w:val="center"/>
+          </w:tcPr>
+          <w:p>
+            <w:pPr>
+              <w:jc w:val="center"/>
+            </w:pPr>
+          </w:p>
+        </w:tc>
+        <w:tc>
+          <w:tcPr>
+            <w:tcW w:w="2126" w:type="dxa"/>
+            <w:vMerge w:val="restart"/>
+            <w:vAlign w:val="center"/>
+          </w:tcPr>
+          <w:p>
+            <w:pPr>
+              <w:jc w:val="center"/>
+              <w:rPr>
+                <w:sz w:val="16"/>
+                <w:szCs w:val="16"/>
+              </w:rPr>
+            </w:pPr>
+            <m:oMathPara>
+              <m:oMath>
+                <m:f>
+                  <m:fPr>
+                    <m:ctrlPr>
+                      <w:rPr>
+                        <w:rFonts w:ascii="Cambria Math" w:hAnsi="Cambria Math"/>
+                        <w:i/>
+                        <w:sz w:val="16"/>
+                        <w:szCs w:val="16"/>
+                      </w:rPr>
+                    </m:ctrlPr>
+                  </m:fPr>
+                  <m:num>
+                    <m:r>
+                      <m:rPr>
+                        <m:nor/>
+                      </m:rPr>
+                      <w:rPr>
+                        <w:rFonts w:ascii="Cambria Math" w:hAnsi="Cambria Math"/>
+                        <w:sz w:val="16"/>
+                        <w:szCs w:val="16"/>
+                      </w:rPr>
+                      <m:t>URL</m:t>
+                    </m:r>
+                    <m:ctrlPr>
+                      <w:rPr>
+                        <w:rFonts w:ascii="Cambria Math" w:hAnsi="Cambria Math"/>
+                        <w:sz w:val="16"/>
+                        <w:szCs w:val="16"/>
+                      </w:rPr>
+                    </m:ctrlPr>
+                  </m:num>
+                  <m:den>
+                    <m:r>
+                      <m:rPr>
+                        <m:nor/>
+                      </m:rPr>
+                      <w:rPr>
+                        <w:rFonts w:ascii="Cambria Math" w:hAnsi="Cambria Math"/>
+                        <w:sz w:val="16"/>
+                        <w:szCs w:val="16"/>
+                      </w:rPr>
+                      <m:t>1+RS</m:t>
+                    </m:r>
+                  </m:den>
+                </m:f>
+                <m:r>
+                  <w:rPr>
+                    <w:rFonts w:ascii="Cambria Math" w:hAnsi="Cambria Math"/>
+                    <w:sz w:val="16"/>
+                    <w:szCs w:val="16"/>
+                  </w:rPr>
+                  <m:t>&lt;</m:t>
+                </m:r>
+                <m:r>
+                  <m:rPr>
+                    <m:nor/>
+                  </m:rPr>
+                  <w:rPr>
+                    <w:rFonts w:ascii="Cambria Math" w:hAnsi="Cambria Math"/>
+                    <w:sz w:val="16"/>
+                    <w:szCs w:val="16"/>
+                  </w:rPr>
+                  <m:t>LP</m:t>
+                </m:r>
+                <m:r>
+                  <w:rPr>
+                    <w:rFonts w:ascii="Cambria Math" w:hAnsi="Cambria Math"/>
+                    <w:sz w:val="16"/>
+                    <w:szCs w:val="16"/>
+                  </w:rPr>
+                  <m:t>&lt;</m:t>
+                </m:r>
+                <m:f>
+                  <m:fPr>
+                    <m:ctrlPr>
+                      <w:rPr>
+                        <w:rFonts w:ascii="Cambria Math" w:hAnsi="Cambria Math"/>
+                        <w:i/>
+                        <w:sz w:val="16"/>
+                        <w:szCs w:val="16"/>
+                      </w:rPr>
+                    </m:ctrlPr>
+                  </m:fPr>
+                  <m:num>
+                    <m:r>
+                      <m:rPr>
+                        <m:nor/>
+                      </m:rPr>
+                      <w:rPr>
+                        <w:rFonts w:ascii="Cambria Math" w:hAnsi="Cambria Math"/>
+                        <w:sz w:val="16"/>
+                        <w:szCs w:val="16"/>
+                      </w:rPr>
+                      <m:t>HL</m:t>
+                    </m:r>
+                    <m:ctrlPr>
+                      <w:rPr>
+                        <w:rFonts w:ascii="Cambria Math" w:hAnsi="Cambria Math"/>
+                        <w:sz w:val="16"/>
+                        <w:szCs w:val="16"/>
+                      </w:rPr>
+                    </m:ctrlPr>
+                  </m:num>
+                  <m:den>
+                    <m:r>
+                      <w:rPr>
+                        <w:rFonts w:ascii="Cambria Math" w:hAnsi="Cambria Math"/>
+                        <w:sz w:val="16"/>
+                        <w:szCs w:val="16"/>
+                      </w:rPr>
+                      <m:t>1+</m:t>
+                    </m:r>
+                    <m:r>
+                      <m:rPr>
+                        <m:nor/>
+                      </m:rPr>
+                      <w:rPr>
+                        <w:rFonts w:ascii="Cambria Math" w:hAnsi="Cambria Math"/>
+                        <w:sz w:val="16"/>
+                        <w:szCs w:val="16"/>
+                      </w:rPr>
+                      <m:t>RS</m:t>
+                    </m:r>
+                  </m:den>
+                </m:f>
+              </m:oMath>
+            </m:oMathPara>
+          </w:p>
+        </w:tc>
+        <w:tc>
+          <w:tcPr>
+            <w:tcW w:w="1985" w:type="dxa"/>
+            <w:vAlign w:val="center"/>
+          </w:tcPr>
+          <w:p>
+            <w:pPr>
+              <w:jc w:val="center"/>
+              <w:rPr>
+                <w:rFonts w:ascii="Calibri" w:eastAsia="Calibri" w:hAnsi="Calibri" w:cs="Times New Roman"/>
+                <w:sz w:val="20"/>
+                <w:szCs w:val="20"/>
+              </w:rPr>
+            </w:pPr>
+            <m:oMathPara>
+              <m:oMath>
+                <m:r>
+                  <w:rPr>
+                    <w:rFonts w:ascii="Cambria Math" w:eastAsia="Calibri" w:hAnsi="Cambria Math" w:cs="Times New Roman"/>
+                    <w:sz w:val="20"/>
+                    <w:szCs w:val="20"/>
+                  </w:rPr>
+                  <m:t>t&lt;</m:t>
+                </m:r>
+                <m:r>
+                  <m:rPr>
+                    <m:nor/>
+                  </m:rPr>
+                  <w:rPr>
+                    <w:rFonts w:ascii="Cambria Math" w:eastAsia="Calibri" w:hAnsi="Cambria Math" w:cs="Times New Roman"/>
+                    <w:sz w:val="20"/>
+                    <w:szCs w:val="20"/>
+                  </w:rPr>
+                  <m:t>LP</m:t>
+                </m:r>
+                <m:d>
+                  <m:dPr>
+                    <m:ctrlPr>
+                      <w:rPr>
+                        <w:rFonts w:ascii="Cambria Math" w:eastAsia="Calibri" w:hAnsi="Cambria Math" w:cs="Times New Roman"/>
+                        <w:i/>
+                        <w:sz w:val="20"/>
+                        <w:szCs w:val="20"/>
+                      </w:rPr>
+                    </m:ctrlPr>
+                  </m:dPr>
+                  <m:e>
+                    <m:r>
+                      <w:rPr>
+                        <w:rFonts w:ascii="Cambria Math" w:eastAsia="Calibri" w:hAnsi="Cambria Math" w:cs="Times New Roman"/>
+                        <w:sz w:val="20"/>
+                        <w:szCs w:val="20"/>
+                      </w:rPr>
+                      <m:t>1+</m:t>
+                    </m:r>
+                    <m:r>
+                      <m:rPr>
+                        <m:nor/>
+                      </m:rPr>
+                      <w:rPr>
+                        <w:rFonts w:ascii="Cambria Math" w:eastAsia="Calibri" w:hAnsi="Cambria Math" w:cs="Times New Roman"/>
+                        <w:sz w:val="20"/>
+                        <w:szCs w:val="20"/>
+                      </w:rPr>
+                      <m:t>RS</m:t>
+                    </m:r>
+                  </m:e>
+                </m:d>
+              </m:oMath>
+            </m:oMathPara>
+          </w:p>
+        </w:tc>
+        <w:tc>
+          <w:tcPr>
+            <w:tcW w:w="2241" w:type="dxa"/>
+            <w:vMerge/>
+            <w:vAlign w:val="center"/>
+          </w:tcPr>
+          <w:p>
+            <w:pPr>
+              <w:jc w:val="center"/>
+            </w:pPr>
+          </w:p>
+        </w:tc>
+        <w:tc>
+          <w:tcPr>
+            <w:tcW w:w="1727" w:type="dxa"/>
+            <w:vAlign w:val="center"/>
+          </w:tcPr>
+          <w:p>
+            <w:pPr>
+              <w:jc w:val="center"/>
+            </w:pPr>
+            <w:r>
+              <w:t>False</w:t>
+            </w:r>
+          </w:p>
+        </w:tc>
+      </w:tr>
+      <w:tr>
+        <w:tc>
+          <w:tcPr>
+            <w:tcW w:w="1271" w:type="dxa"/>
+            <w:vMerge/>
+            <w:vAlign w:val="center"/>
+          </w:tcPr>
+          <w:p>
+            <w:pPr>
+              <w:jc w:val="center"/>
+            </w:pPr>
+          </w:p>
+        </w:tc>
+        <w:tc>
+          <w:tcPr>
+            <w:tcW w:w="2126" w:type="dxa"/>
+            <w:vMerge/>
+            <w:vAlign w:val="center"/>
+          </w:tcPr>
+          <w:p>
+            <w:pPr>
+              <w:jc w:val="center"/>
+              <w:rPr>
+                <w:sz w:val="16"/>
+                <w:szCs w:val="16"/>
+              </w:rPr>
+            </w:pPr>
+          </w:p>
+        </w:tc>
+        <w:tc>
+          <w:tcPr>
+            <w:tcW w:w="1985" w:type="dxa"/>
+            <w:vAlign w:val="center"/>
+          </w:tcPr>
+          <w:p>
+            <w:pPr>
+              <w:jc w:val="center"/>
+              <w:rPr>
+                <w:rFonts w:ascii="Calibri" w:eastAsia="Calibri" w:hAnsi="Calibri" w:cs="Times New Roman"/>
+                <w:sz w:val="20"/>
+                <w:szCs w:val="20"/>
+              </w:rPr>
+            </w:pPr>
+            <m:oMathPara>
+              <m:oMath>
+                <m:r>
+                  <w:rPr>
+                    <w:rFonts w:ascii="Cambria Math" w:eastAsia="Calibri" w:hAnsi="Cambria Math" w:cs="Times New Roman"/>
+                    <w:sz w:val="20"/>
+                    <w:szCs w:val="20"/>
+                  </w:rPr>
+                  <m:t>t=</m:t>
+                </m:r>
+                <m:r>
+                  <m:rPr>
+                    <m:nor/>
+                  </m:rPr>
+                  <w:rPr>
+                    <w:rFonts w:ascii="Cambria Math" w:eastAsia="Calibri" w:hAnsi="Cambria Math" w:cs="Times New Roman"/>
+                    <w:sz w:val="20"/>
+                    <w:szCs w:val="20"/>
+                  </w:rPr>
+                  <m:t>LP</m:t>
+                </m:r>
+                <m:d>
+                  <m:dPr>
+                    <m:ctrlPr>
+                      <w:rPr>
+                        <w:rFonts w:ascii="Cambria Math" w:eastAsia="Calibri" w:hAnsi="Cambria Math" w:cs="Times New Roman"/>
+                        <w:i/>
+                        <w:sz w:val="20"/>
+                        <w:szCs w:val="20"/>
+                      </w:rPr>
+                    </m:ctrlPr>
+                  </m:dPr>
+                  <m:e>
+                    <m:r>
+                      <w:rPr>
+                        <w:rFonts w:ascii="Cambria Math" w:eastAsia="Calibri" w:hAnsi="Cambria Math" w:cs="Times New Roman"/>
+                        <w:sz w:val="20"/>
+                        <w:szCs w:val="20"/>
+                      </w:rPr>
+                      <m:t>1+</m:t>
+                    </m:r>
+                    <m:r>
+                      <m:rPr>
+                        <m:nor/>
+                      </m:rPr>
+                      <w:rPr>
+                        <w:rFonts w:ascii="Cambria Math" w:eastAsia="Calibri" w:hAnsi="Cambria Math" w:cs="Times New Roman"/>
+                        <w:sz w:val="20"/>
+                        <w:szCs w:val="20"/>
+                      </w:rPr>
+                      <m:t>RS</m:t>
+                    </m:r>
+                  </m:e>
+                </m:d>
+              </m:oMath>
+            </m:oMathPara>
+          </w:p>
+        </w:tc>
+        <w:tc>
+          <w:tcPr>
+            <w:tcW w:w="2241" w:type="dxa"/>
+            <w:vMerge/>
+            <w:vAlign w:val="center"/>
+          </w:tcPr>
+          <w:p/>
+        </w:tc>
+        <w:tc>
+          <w:tcPr>
+            <w:tcW w:w="1727" w:type="dxa"/>
+            <w:vAlign w:val="center"/>
+          </w:tcPr>
+          <w:p>
+            <w:pPr>
+              <w:jc w:val="center"/>
+            </w:pPr>
+            <w:r>
+              <w:t>True</w:t>
+            </w:r>
+          </w:p>
+        </w:tc>
+      </w:tr>
+      <w:tr>
+        <w:tc>
+          <w:tcPr>
+            <w:tcW w:w="1271" w:type="dxa"/>
+            <w:vMerge/>
+            <w:vAlign w:val="center"/>
+          </w:tcPr>
+          <w:p>
+            <w:pPr>
+              <w:jc w:val="center"/>
+            </w:pPr>
+          </w:p>
+        </w:tc>
+        <w:tc>
+          <w:tcPr>
+            <w:tcW w:w="2126" w:type="dxa"/>
+            <w:vMerge w:val="restart"/>
+            <w:vAlign w:val="center"/>
+          </w:tcPr>
+          <w:p>
+            <w:pPr>
+              <w:jc w:val="center"/>
+              <w:rPr>
+                <w:sz w:val="16"/>
+                <w:szCs w:val="16"/>
+              </w:rPr>
+            </w:pPr>
+            <m:oMathPara>
+              <m:oMath>
+                <m:r>
+                  <m:rPr>
+                    <m:nor/>
+                  </m:rPr>
+                  <w:rPr>
+                    <w:rFonts w:ascii="Cambria Math" w:hAnsi="Cambria Math"/>
+                    <w:sz w:val="16"/>
+                    <w:szCs w:val="16"/>
+                  </w:rPr>
+                  <m:t>LP</m:t>
+                </m:r>
+                <m:r>
+                  <w:rPr>
+                    <w:rFonts w:ascii="Cambria Math" w:eastAsiaTheme="minorEastAsia" w:hAnsi="Cambria Math"/>
+                    <w:sz w:val="16"/>
+                    <w:szCs w:val="16"/>
+                  </w:rPr>
+                  <m:t>≥</m:t>
+                </m:r>
+                <m:f>
+                  <m:fPr>
+                    <m:ctrlPr>
+                      <w:rPr>
+                        <w:rFonts w:ascii="Cambria Math" w:eastAsiaTheme="minorEastAsia" w:hAnsi="Cambria Math"/>
+                        <w:i/>
+                        <w:sz w:val="16"/>
+                        <w:szCs w:val="16"/>
+                      </w:rPr>
+                    </m:ctrlPr>
+                  </m:fPr>
+                  <m:num>
+                    <m:r>
+                      <m:rPr>
+                        <m:nor/>
+                      </m:rPr>
+                      <w:rPr>
+                        <w:rFonts w:ascii="Cambria Math" w:eastAsiaTheme="minorEastAsia" w:hAnsi="Cambria Math"/>
+                        <w:sz w:val="16"/>
+                        <w:szCs w:val="16"/>
+                      </w:rPr>
+                      <m:t>HL</m:t>
+                    </m:r>
+                    <m:ctrlPr>
+                      <w:rPr>
+                        <w:rFonts w:ascii="Cambria Math" w:eastAsiaTheme="minorEastAsia" w:hAnsi="Cambria Math"/>
+                        <w:sz w:val="16"/>
+                        <w:szCs w:val="16"/>
+                      </w:rPr>
+                    </m:ctrlPr>
+                  </m:num>
+                  <m:den>
+                    <m:r>
+                      <w:rPr>
+                        <w:rFonts w:ascii="Cambria Math" w:eastAsiaTheme="minorEastAsia" w:hAnsi="Cambria Math"/>
+                        <w:sz w:val="16"/>
+                        <w:szCs w:val="16"/>
+                      </w:rPr>
+                      <m:t>1+</m:t>
+                    </m:r>
+                    <m:r>
+                      <m:rPr>
+                        <m:nor/>
+                      </m:rPr>
+                      <w:rPr>
+                        <w:rFonts w:ascii="Cambria Math" w:eastAsiaTheme="minorEastAsia" w:hAnsi="Cambria Math"/>
+                        <w:sz w:val="16"/>
+                        <w:szCs w:val="16"/>
+                      </w:rPr>
+                      <m:t>RS</m:t>
+                    </m:r>
+                  </m:den>
+                </m:f>
+              </m:oMath>
+            </m:oMathPara>
+          </w:p>
+        </w:tc>
+        <w:tc>
+          <w:tcPr>
+            <w:tcW w:w="1985" w:type="dxa"/>
+            <w:vAlign w:val="center"/>
+          </w:tcPr>
+          <w:p>
+            <w:pPr>
+              <w:jc w:val="center"/>
+              <w:rPr>
+                <w:rFonts w:ascii="Calibri" w:eastAsia="Calibri" w:hAnsi="Calibri" w:cs="Times New Roman"/>
+                <w:sz w:val="20"/>
+                <w:szCs w:val="20"/>
+              </w:rPr>
+            </w:pPr>
+            <m:oMathPara>
+              <m:oMath>
+                <m:r>
+                  <w:rPr>
+                    <w:rFonts w:ascii="Cambria Math" w:eastAsia="Calibri" w:hAnsi="Cambria Math" w:cs="Times New Roman"/>
+                    <w:sz w:val="20"/>
+                    <w:szCs w:val="20"/>
+                  </w:rPr>
+                  <m:t>t&lt;</m:t>
+                </m:r>
+                <m:r>
+                  <m:rPr>
+                    <m:nor/>
+                  </m:rPr>
+                  <w:rPr>
+                    <w:rFonts w:ascii="Cambria Math" w:eastAsia="Calibri" w:hAnsi="Cambria Math" w:cs="Times New Roman"/>
+                    <w:sz w:val="20"/>
+                    <w:szCs w:val="20"/>
+                  </w:rPr>
+                  <m:t>HL</m:t>
+                </m:r>
+              </m:oMath>
+            </m:oMathPara>
+          </w:p>
+        </w:tc>
+        <w:tc>
+          <w:tcPr>
+            <w:tcW w:w="2241" w:type="dxa"/>
+            <w:vMerge/>
+            <w:vAlign w:val="center"/>
+          </w:tcPr>
+          <w:p>
+            <w:pPr>
+              <w:jc w:val="center"/>
+            </w:pPr>
+          </w:p>
+        </w:tc>
+        <w:tc>
+          <w:tcPr>
+            <w:tcW w:w="1727" w:type="dxa"/>
+            <w:vAlign w:val="center"/>
+          </w:tcPr>
+          <w:p>
+            <w:pPr>
+              <w:jc w:val="center"/>
+            </w:pPr>
+            <w:r>
+              <w:t>False</w:t>
+            </w:r>
+          </w:p>
+        </w:tc>
+      </w:tr>
+      <w:tr>
+        <w:tc>
+          <w:tcPr>
+            <w:tcW w:w="1271" w:type="dxa"/>
+            <w:vMerge/>
+            <w:vAlign w:val="center"/>
+          </w:tcPr>
+          <w:p>
+            <w:pPr>
+              <w:jc w:val="center"/>
+            </w:pPr>
+          </w:p>
+        </w:tc>
+        <w:tc>
+          <w:tcPr>
+            <w:tcW w:w="2126" w:type="dxa"/>
+            <w:vMerge/>
+            <w:vAlign w:val="center"/>
+          </w:tcPr>
+          <w:p>
+            <w:pPr>
+              <w:jc w:val="center"/>
+              <w:rPr>
+                <w:sz w:val="16"/>
+                <w:szCs w:val="16"/>
+              </w:rPr>
+            </w:pPr>
+          </w:p>
+        </w:tc>
+        <w:tc>
+          <w:tcPr>
+            <w:tcW w:w="1985" w:type="dxa"/>
+            <w:vAlign w:val="center"/>
+          </w:tcPr>
+          <w:p>
+            <w:pPr>
+              <w:jc w:val="center"/>
+              <w:rPr>
+                <w:rFonts w:ascii="Calibri" w:eastAsia="Calibri" w:hAnsi="Calibri" w:cs="Times New Roman"/>
+                <w:sz w:val="20"/>
+                <w:szCs w:val="20"/>
+              </w:rPr>
+            </w:pPr>
+            <m:oMathPara>
+              <m:oMath>
+                <m:r>
+                  <w:rPr>
+                    <w:rFonts w:ascii="Cambria Math" w:eastAsia="Calibri" w:hAnsi="Cambria Math" w:cs="Times New Roman"/>
+                    <w:sz w:val="20"/>
+                    <w:szCs w:val="20"/>
+                  </w:rPr>
+                  <m:t>t=</m:t>
+                </m:r>
+                <m:r>
+                  <m:rPr>
+                    <m:nor/>
+                  </m:rPr>
+                  <w:rPr>
+                    <w:rFonts w:ascii="Cambria Math" w:eastAsia="Calibri" w:hAnsi="Cambria Math" w:cs="Times New Roman"/>
+                    <w:sz w:val="20"/>
+                    <w:szCs w:val="20"/>
+                  </w:rPr>
+                  <m:t>HL</m:t>
+                </m:r>
+              </m:oMath>
+            </m:oMathPara>
+          </w:p>
+        </w:tc>
+        <w:tc>
+          <w:tcPr>
+            <w:tcW w:w="2241" w:type="dxa"/>
+            <w:vMerge/>
+            <w:vAlign w:val="center"/>
+          </w:tcPr>
+          <w:p/>
+        </w:tc>
+        <w:tc>
+          <w:tcPr>
+            <w:tcW w:w="1727" w:type="dxa"/>
+            <w:vAlign w:val="center"/>
+          </w:tcPr>
+          <w:p>
+            <w:pPr>
+              <w:jc w:val="center"/>
+            </w:pPr>
+            <w:r>
+              <w:t>True</w:t>
+            </w:r>
+          </w:p>
+        </w:tc>
+      </w:tr>
+      <w:tr>
+        <w:tc>
+          <w:tcPr>
+            <w:tcW w:w="1271" w:type="dxa"/>
+            <w:vMerge w:val="restart"/>
+            <w:vAlign w:val="center"/>
+          </w:tcPr>
+          <w:p>
+            <w:pPr>
+              <w:jc w:val="center"/>
+            </w:pPr>
+            <w:r>
+              <w:t>Paced</w:t>
+            </w:r>
+          </w:p>
+        </w:tc>
+        <w:tc>
+          <w:tcPr>
+            <w:tcW w:w="2126" w:type="dxa"/>
+            <w:vMerge w:val="restart"/>
+            <w:vAlign w:val="center"/>
+          </w:tcPr>
+          <w:p>
+            <w:pPr>
+              <w:jc w:val="center"/>
+              <w:rPr>
+                <w:sz w:val="16"/>
+                <w:szCs w:val="16"/>
+              </w:rPr>
+            </w:pPr>
+            <m:oMathPara>
+              <m:oMath>
+                <m:r>
+                  <m:rPr>
+                    <m:nor/>
+                  </m:rPr>
+                  <w:rPr>
+                    <w:rFonts w:ascii="Cambria Math" w:hAnsi="Cambria Math"/>
+                    <w:sz w:val="16"/>
+                    <w:szCs w:val="16"/>
+                  </w:rPr>
+                  <m:t>URL</m:t>
+                </m:r>
+                <m:r>
+                  <w:rPr>
+                    <w:rFonts w:ascii="Cambria Math" w:eastAsiaTheme="minorEastAsia" w:hAnsi="Cambria Math"/>
+                    <w:sz w:val="16"/>
+                    <w:szCs w:val="16"/>
+                  </w:rPr>
+                  <m:t>&lt;</m:t>
+                </m:r>
+                <m:r>
+                  <m:rPr>
+                    <m:nor/>
+                  </m:rPr>
+                  <w:rPr>
+                    <w:rFonts w:ascii="Cambria Math" w:eastAsiaTheme="minorEastAsia" w:hAnsi="Cambria Math"/>
+                    <w:sz w:val="16"/>
+                    <w:szCs w:val="16"/>
+                  </w:rPr>
+                  <m:t>LP</m:t>
+                </m:r>
+                <m:r>
+                  <w:rPr>
+                    <w:rFonts w:ascii="Cambria Math" w:eastAsiaTheme="minorEastAsia" w:hAnsi="Cambria Math"/>
+                    <w:sz w:val="16"/>
+                    <w:szCs w:val="16"/>
+                  </w:rPr>
+                  <m:t>&lt;</m:t>
+                </m:r>
+                <m:f>
+                  <m:fPr>
+                    <m:ctrlPr>
+                      <w:rPr>
+                        <w:rFonts w:ascii="Cambria Math" w:eastAsiaTheme="minorEastAsia" w:hAnsi="Cambria Math"/>
+                        <w:i/>
+                        <w:sz w:val="16"/>
+                        <w:szCs w:val="16"/>
+                      </w:rPr>
+                    </m:ctrlPr>
+                  </m:fPr>
+                  <m:num>
+                    <m:r>
+                      <m:rPr>
+                        <m:nor/>
+                      </m:rPr>
+                      <w:rPr>
+                        <w:rFonts w:ascii="Cambria Math" w:eastAsiaTheme="minorEastAsia" w:hAnsi="Cambria Math"/>
+                        <w:sz w:val="16"/>
+                        <w:szCs w:val="16"/>
+                      </w:rPr>
+                      <m:t>LRL</m:t>
+                    </m:r>
+                    <m:ctrlPr>
+                      <w:rPr>
+                        <w:rFonts w:ascii="Cambria Math" w:eastAsiaTheme="minorEastAsia" w:hAnsi="Cambria Math"/>
+                        <w:sz w:val="16"/>
+                        <w:szCs w:val="16"/>
+                      </w:rPr>
+                    </m:ctrlPr>
+                  </m:num>
+                  <m:den>
+                    <m:r>
+                      <w:rPr>
+                        <w:rFonts w:ascii="Cambria Math" w:eastAsiaTheme="minorEastAsia" w:hAnsi="Cambria Math"/>
+                        <w:sz w:val="16"/>
+                        <w:szCs w:val="16"/>
+                      </w:rPr>
+                      <m:t>1+</m:t>
+                    </m:r>
+                    <m:r>
+                      <m:rPr>
+                        <m:nor/>
+                      </m:rPr>
+                      <w:rPr>
+                        <w:rFonts w:ascii="Cambria Math" w:eastAsiaTheme="minorEastAsia" w:hAnsi="Cambria Math"/>
+                        <w:sz w:val="16"/>
+                        <w:szCs w:val="16"/>
+                      </w:rPr>
+                      <m:t>RS</m:t>
+                    </m:r>
+                  </m:den>
+                </m:f>
+              </m:oMath>
+            </m:oMathPara>
+          </w:p>
+        </w:tc>
+        <w:tc>
+          <w:tcPr>
+            <w:tcW w:w="1985" w:type="dxa"/>
+            <w:vAlign w:val="center"/>
+          </w:tcPr>
+          <w:p>
+            <w:pPr>
+              <w:jc w:val="center"/>
+              <w:rPr>
+                <w:rFonts w:ascii="Calibri" w:eastAsia="Calibri" w:hAnsi="Calibri" w:cs="Times New Roman"/>
+                <w:sz w:val="20"/>
+                <w:szCs w:val="20"/>
+              </w:rPr>
+            </w:pPr>
+            <m:oMathPara>
+              <m:oMath>
+                <m:r>
+                  <w:rPr>
+                    <w:rFonts w:ascii="Cambria Math" w:eastAsia="Calibri" w:hAnsi="Cambria Math" w:cs="Times New Roman"/>
+                    <w:sz w:val="20"/>
+                    <w:szCs w:val="20"/>
+                  </w:rPr>
+                  <m:t>t&lt;</m:t>
+                </m:r>
+                <m:r>
+                  <m:rPr>
+                    <m:nor/>
+                  </m:rPr>
+                  <w:rPr>
+                    <w:rFonts w:ascii="Cambria Math" w:eastAsia="Calibri" w:hAnsi="Cambria Math" w:cs="Times New Roman"/>
+                    <w:sz w:val="20"/>
+                    <w:szCs w:val="20"/>
+                  </w:rPr>
+                  <m:t>LP</m:t>
+                </m:r>
+                <m:d>
+                  <m:dPr>
+                    <m:ctrlPr>
+                      <w:rPr>
+                        <w:rFonts w:ascii="Cambria Math" w:eastAsia="Calibri" w:hAnsi="Cambria Math" w:cs="Times New Roman"/>
+                        <w:i/>
+                        <w:sz w:val="20"/>
+                        <w:szCs w:val="20"/>
+                      </w:rPr>
+                    </m:ctrlPr>
+                  </m:dPr>
+                  <m:e>
+                    <m:r>
+                      <w:rPr>
+                        <w:rFonts w:ascii="Cambria Math" w:eastAsia="Calibri" w:hAnsi="Cambria Math" w:cs="Times New Roman"/>
+                        <w:sz w:val="20"/>
+                        <w:szCs w:val="20"/>
+                      </w:rPr>
+                      <m:t>1+</m:t>
+                    </m:r>
+                    <m:r>
+                      <m:rPr>
+                        <m:nor/>
+                      </m:rPr>
+                      <w:rPr>
+                        <w:rFonts w:ascii="Cambria Math" w:eastAsia="Calibri" w:hAnsi="Cambria Math" w:cs="Times New Roman"/>
+                        <w:sz w:val="20"/>
+                        <w:szCs w:val="20"/>
+                      </w:rPr>
+                      <m:t>RS</m:t>
+                    </m:r>
+                  </m:e>
+                </m:d>
+              </m:oMath>
+            </m:oMathPara>
+          </w:p>
+        </w:tc>
+        <w:tc>
+          <w:tcPr>
+            <w:tcW w:w="2241" w:type="dxa"/>
+            <w:vMerge/>
+            <w:vAlign w:val="center"/>
+          </w:tcPr>
+          <w:p>
+            <w:pPr>
+              <w:jc w:val="center"/>
+            </w:pPr>
+          </w:p>
+        </w:tc>
+        <w:tc>
+          <w:tcPr>
+            <w:tcW w:w="1727" w:type="dxa"/>
+            <w:vAlign w:val="center"/>
+          </w:tcPr>
+          <w:p>
+            <w:pPr>
+              <w:jc w:val="center"/>
+            </w:pPr>
+            <w:r>
+              <w:t>False</w:t>
+            </w:r>
+          </w:p>
+        </w:tc>
+      </w:tr>
+      <w:tr>
+        <w:tc>
+          <w:tcPr>
+            <w:tcW w:w="1271" w:type="dxa"/>
+            <w:vMerge/>
+            <w:vAlign w:val="center"/>
+          </w:tcPr>
+          <w:p>
+            <w:pPr>
+              <w:jc w:val="center"/>
+            </w:pPr>
+          </w:p>
+        </w:tc>
+        <w:tc>
+          <w:tcPr>
+            <w:tcW w:w="2126" w:type="dxa"/>
+            <w:vMerge/>
+            <w:vAlign w:val="center"/>
+          </w:tcPr>
+          <w:p>
+            <w:pPr>
+              <w:jc w:val="center"/>
+              <w:rPr>
+                <w:sz w:val="16"/>
+                <w:szCs w:val="16"/>
+              </w:rPr>
+            </w:pPr>
+          </w:p>
+        </w:tc>
+        <w:tc>
+          <w:tcPr>
+            <w:tcW w:w="1985" w:type="dxa"/>
+            <w:vAlign w:val="center"/>
+          </w:tcPr>
+          <w:p>
+            <w:pPr>
+              <w:jc w:val="center"/>
+              <w:rPr>
+                <w:rFonts w:ascii="Calibri" w:eastAsia="Calibri" w:hAnsi="Calibri" w:cs="Times New Roman"/>
+                <w:sz w:val="20"/>
+                <w:szCs w:val="20"/>
+              </w:rPr>
+            </w:pPr>
+            <m:oMathPara>
+              <m:oMath>
+                <m:r>
+                  <w:rPr>
+                    <w:rFonts w:ascii="Cambria Math" w:eastAsia="Calibri" w:hAnsi="Cambria Math" w:cs="Times New Roman"/>
+                    <w:sz w:val="20"/>
+                    <w:szCs w:val="20"/>
+                  </w:rPr>
+                  <m:t>t=</m:t>
+                </m:r>
+                <m:r>
+                  <m:rPr>
+                    <m:nor/>
+                  </m:rPr>
+                  <w:rPr>
+                    <w:rFonts w:ascii="Cambria Math" w:eastAsia="Calibri" w:hAnsi="Cambria Math" w:cs="Times New Roman"/>
+                    <w:sz w:val="20"/>
+                    <w:szCs w:val="20"/>
+                  </w:rPr>
+                  <m:t>LP</m:t>
+                </m:r>
+                <m:d>
+                  <m:dPr>
+                    <m:ctrlPr>
+                      <w:rPr>
+                        <w:rFonts w:ascii="Cambria Math" w:eastAsia="Calibri" w:hAnsi="Cambria Math" w:cs="Times New Roman"/>
+                        <w:i/>
+                        <w:sz w:val="20"/>
+                        <w:szCs w:val="20"/>
+                      </w:rPr>
+                    </m:ctrlPr>
+                  </m:dPr>
+                  <m:e>
+                    <m:r>
+                      <w:rPr>
+                        <w:rFonts w:ascii="Cambria Math" w:eastAsia="Calibri" w:hAnsi="Cambria Math" w:cs="Times New Roman"/>
+                        <w:sz w:val="20"/>
+                        <w:szCs w:val="20"/>
+                      </w:rPr>
+                      <m:t>1+</m:t>
+                    </m:r>
+                    <m:r>
+                      <m:rPr>
+                        <m:nor/>
+                      </m:rPr>
+                      <w:rPr>
+                        <w:rFonts w:ascii="Cambria Math" w:eastAsia="Calibri" w:hAnsi="Cambria Math" w:cs="Times New Roman"/>
+                        <w:sz w:val="20"/>
+                        <w:szCs w:val="20"/>
+                      </w:rPr>
+                      <m:t>RS</m:t>
+                    </m:r>
+                  </m:e>
+                </m:d>
+              </m:oMath>
+            </m:oMathPara>
+          </w:p>
+        </w:tc>
+        <w:tc>
+          <w:tcPr>
+            <w:tcW w:w="2241" w:type="dxa"/>
+            <w:vMerge/>
+            <w:vAlign w:val="center"/>
+          </w:tcPr>
+          <w:p>
+            <w:pPr>
+              <w:jc w:val="center"/>
+            </w:pPr>
+          </w:p>
+        </w:tc>
+        <w:tc>
+          <w:tcPr>
+            <w:tcW w:w="1727" w:type="dxa"/>
+            <w:vAlign w:val="center"/>
+          </w:tcPr>
+          <w:p>
+            <w:pPr>
+              <w:jc w:val="center"/>
+            </w:pPr>
+            <w:r>
+              <w:t>True</w:t>
+            </w:r>
+          </w:p>
+        </w:tc>
+      </w:tr>
+      <w:tr>
+        <w:tc>
+          <w:tcPr>
+            <w:tcW w:w="1271" w:type="dxa"/>
+            <w:vMerge/>
+            <w:vAlign w:val="center"/>
+          </w:tcPr>
+          <w:p>
+            <w:pPr>
+              <w:jc w:val="center"/>
+            </w:pPr>
+          </w:p>
+        </w:tc>
+        <w:tc>
+          <w:tcPr>
+            <w:tcW w:w="2126" w:type="dxa"/>
+            <w:vMerge w:val="restart"/>
+            <w:vAlign w:val="center"/>
+          </w:tcPr>
+          <w:p>
+            <w:pPr>
+              <w:jc w:val="center"/>
+              <w:rPr>
+                <w:sz w:val="16"/>
+                <w:szCs w:val="16"/>
+              </w:rPr>
+            </w:pPr>
+            <m:oMathPara>
+              <m:oMath>
+                <m:f>
+                  <m:fPr>
+                    <m:ctrlPr>
+                      <w:rPr>
+                        <w:rFonts w:ascii="Cambria Math" w:hAnsi="Cambria Math"/>
+                        <w:i/>
+                        <w:sz w:val="16"/>
+                        <w:szCs w:val="16"/>
+                      </w:rPr>
+                    </m:ctrlPr>
+                  </m:fPr>
+                  <m:num>
+                    <m:r>
+                      <m:rPr>
+                        <m:nor/>
+                      </m:rPr>
+                      <w:rPr>
+                        <w:rFonts w:ascii="Cambria Math" w:hAnsi="Cambria Math"/>
+                        <w:sz w:val="16"/>
+                        <w:szCs w:val="16"/>
+                      </w:rPr>
+                      <m:t>LRL</m:t>
+                    </m:r>
+                    <m:ctrlPr>
+                      <w:rPr>
+                        <w:rFonts w:ascii="Cambria Math" w:hAnsi="Cambria Math"/>
+                        <w:sz w:val="16"/>
+                        <w:szCs w:val="16"/>
+                      </w:rPr>
+                    </m:ctrlPr>
+                  </m:num>
+                  <m:den>
+                    <m:r>
+                      <w:rPr>
+                        <w:rFonts w:ascii="Cambria Math" w:hAnsi="Cambria Math"/>
+                        <w:sz w:val="16"/>
+                        <w:szCs w:val="16"/>
+                      </w:rPr>
+                      <m:t>1+</m:t>
+                    </m:r>
+                    <m:r>
+                      <m:rPr>
+                        <m:nor/>
+                      </m:rPr>
+                      <w:rPr>
+                        <w:rFonts w:ascii="Cambria Math" w:hAnsi="Cambria Math"/>
+                        <w:sz w:val="16"/>
+                        <w:szCs w:val="16"/>
+                      </w:rPr>
+                      <m:t>RS</m:t>
+                    </m:r>
+                  </m:den>
+                </m:f>
+                <m:r>
+                  <w:rPr>
+                    <w:rFonts w:ascii="Cambria Math" w:hAnsi="Cambria Math"/>
+                    <w:sz w:val="16"/>
+                    <w:szCs w:val="16"/>
+                  </w:rPr>
+                  <m:t>≤</m:t>
+                </m:r>
+                <m:r>
+                  <m:rPr>
+                    <m:nor/>
+                  </m:rPr>
+                  <w:rPr>
+                    <w:rFonts w:ascii="Cambria Math" w:hAnsi="Cambria Math"/>
+                    <w:sz w:val="16"/>
+                    <w:szCs w:val="16"/>
+                  </w:rPr>
+                  <m:t>LP</m:t>
+                </m:r>
+                <m:r>
+                  <w:rPr>
+                    <w:rFonts w:ascii="Cambria Math" w:hAnsi="Cambria Math"/>
+                    <w:sz w:val="16"/>
+                    <w:szCs w:val="16"/>
+                  </w:rPr>
+                  <m:t>≤</m:t>
+                </m:r>
+                <m:f>
+                  <m:fPr>
+                    <m:ctrlPr>
+                      <w:rPr>
+                        <w:rFonts w:ascii="Cambria Math" w:hAnsi="Cambria Math"/>
+                        <w:i/>
+                        <w:sz w:val="16"/>
+                        <w:szCs w:val="16"/>
+                      </w:rPr>
+                    </m:ctrlPr>
+                  </m:fPr>
+                  <m:num>
+                    <m:r>
+                      <m:rPr>
+                        <m:nor/>
+                      </m:rPr>
+                      <w:rPr>
+                        <w:rFonts w:ascii="Cambria Math" w:hAnsi="Cambria Math"/>
+                        <w:sz w:val="16"/>
+                        <w:szCs w:val="16"/>
+                      </w:rPr>
+                      <m:t>LRL</m:t>
+                    </m:r>
+                    <m:ctrlPr>
+                      <w:rPr>
+                        <w:rFonts w:ascii="Cambria Math" w:hAnsi="Cambria Math"/>
+                        <w:sz w:val="16"/>
+                        <w:szCs w:val="16"/>
+                      </w:rPr>
+                    </m:ctrlPr>
+                  </m:num>
+                  <m:den>
+                    <m:r>
+                      <w:rPr>
+                        <w:rFonts w:ascii="Cambria Math" w:hAnsi="Cambria Math"/>
+                        <w:sz w:val="16"/>
+                        <w:szCs w:val="16"/>
+                      </w:rPr>
+                      <m:t>1-</m:t>
+                    </m:r>
+                    <m:r>
+                      <m:rPr>
+                        <m:nor/>
+                      </m:rPr>
+                      <w:rPr>
+                        <w:rFonts w:ascii="Cambria Math" w:hAnsi="Cambria Math"/>
+                        <w:sz w:val="16"/>
+                        <w:szCs w:val="16"/>
+                      </w:rPr>
+                      <m:t>RS</m:t>
+                    </m:r>
+                  </m:den>
+                </m:f>
+              </m:oMath>
+            </m:oMathPara>
+          </w:p>
+        </w:tc>
+        <w:tc>
+          <w:tcPr>
+            <w:tcW w:w="1985" w:type="dxa"/>
+            <w:vAlign w:val="center"/>
+          </w:tcPr>
+          <w:p>
+            <w:pPr>
+              <w:jc w:val="center"/>
+              <w:rPr>
+                <w:rFonts w:ascii="Calibri" w:eastAsia="Calibri" w:hAnsi="Calibri" w:cs="Times New Roman"/>
+                <w:sz w:val="20"/>
+                <w:szCs w:val="20"/>
+              </w:rPr>
+            </w:pPr>
+            <m:oMathPara>
+              <m:oMath>
+                <m:r>
+                  <w:rPr>
+                    <w:rFonts w:ascii="Cambria Math" w:eastAsia="Calibri" w:hAnsi="Cambria Math" w:cs="Times New Roman"/>
+                    <w:sz w:val="20"/>
+                    <w:szCs w:val="20"/>
+                  </w:rPr>
+                  <m:t>t&lt;</m:t>
+                </m:r>
+                <m:r>
+                  <m:rPr>
+                    <m:nor/>
+                  </m:rPr>
+                  <w:rPr>
+                    <w:rFonts w:ascii="Cambria Math" w:eastAsia="Calibri" w:hAnsi="Cambria Math" w:cs="Times New Roman"/>
+                    <w:sz w:val="20"/>
+                    <w:szCs w:val="20"/>
+                  </w:rPr>
+                  <m:t>LRL</m:t>
+                </m:r>
+              </m:oMath>
+            </m:oMathPara>
+          </w:p>
+        </w:tc>
+        <w:tc>
+          <w:tcPr>
+            <w:tcW w:w="2241" w:type="dxa"/>
+            <w:vMerge/>
+            <w:vAlign w:val="center"/>
+          </w:tcPr>
+          <w:p>
+            <w:pPr>
+              <w:jc w:val="center"/>
+            </w:pPr>
+          </w:p>
+        </w:tc>
+        <w:tc>
+          <w:tcPr>
+            <w:tcW w:w="1727" w:type="dxa"/>
+            <w:vAlign w:val="center"/>
+          </w:tcPr>
+          <w:p>
+            <w:pPr>
+              <w:jc w:val="center"/>
+            </w:pPr>
+            <w:r>
+              <w:t>False</w:t>
+            </w:r>
+          </w:p>
+        </w:tc>
+      </w:tr>
+      <w:tr>
+        <w:tc>
+          <w:tcPr>
+            <w:tcW w:w="1271" w:type="dxa"/>
+            <w:vMerge/>
+            <w:vAlign w:val="center"/>
+          </w:tcPr>
+          <w:p>
+            <w:pPr>
+              <w:jc w:val="center"/>
+            </w:pPr>
+          </w:p>
+        </w:tc>
+        <w:tc>
+          <w:tcPr>
+            <w:tcW w:w="2126" w:type="dxa"/>
+            <w:vMerge/>
+            <w:vAlign w:val="center"/>
+          </w:tcPr>
+          <w:p>
+            <w:pPr>
+              <w:jc w:val="center"/>
+              <w:rPr>
+                <w:sz w:val="16"/>
+                <w:szCs w:val="16"/>
+              </w:rPr>
+            </w:pPr>
+          </w:p>
+        </w:tc>
+        <w:tc>
+          <w:tcPr>
+            <w:tcW w:w="1985" w:type="dxa"/>
+            <w:vAlign w:val="center"/>
+          </w:tcPr>
+          <w:p>
+            <w:pPr>
+              <w:jc w:val="center"/>
+              <w:rPr>
+                <w:rFonts w:ascii="Calibri" w:eastAsia="Calibri" w:hAnsi="Calibri" w:cs="Times New Roman"/>
+                <w:sz w:val="20"/>
+                <w:szCs w:val="20"/>
+              </w:rPr>
+            </w:pPr>
+            <m:oMathPara>
+              <m:oMath>
+                <m:r>
+                  <w:rPr>
+                    <w:rFonts w:ascii="Cambria Math" w:eastAsia="Calibri" w:hAnsi="Cambria Math" w:cs="Times New Roman"/>
+                    <w:sz w:val="20"/>
+                    <w:szCs w:val="20"/>
+                  </w:rPr>
+                  <m:t>t=</m:t>
+                </m:r>
+                <m:r>
+                  <m:rPr>
+                    <m:nor/>
+                  </m:rPr>
+                  <w:rPr>
+                    <w:rFonts w:ascii="Cambria Math" w:eastAsia="Calibri" w:hAnsi="Cambria Math" w:cs="Times New Roman"/>
+                    <w:sz w:val="20"/>
+                    <w:szCs w:val="20"/>
+                  </w:rPr>
+                  <m:t>LRL</m:t>
+                </m:r>
+              </m:oMath>
+            </m:oMathPara>
+          </w:p>
+        </w:tc>
+        <w:tc>
+          <w:tcPr>
+            <w:tcW w:w="2241" w:type="dxa"/>
+            <w:vMerge/>
+            <w:vAlign w:val="center"/>
+          </w:tcPr>
+          <w:p>
+            <w:pPr>
+              <w:jc w:val="center"/>
+            </w:pPr>
+          </w:p>
+        </w:tc>
+        <w:tc>
+          <w:tcPr>
+            <w:tcW w:w="1727" w:type="dxa"/>
+            <w:vAlign w:val="center"/>
+          </w:tcPr>
+          <w:p>
+            <w:pPr>
+              <w:jc w:val="center"/>
+            </w:pPr>
+            <w:r>
+              <w:t>True</w:t>
+            </w:r>
+          </w:p>
+        </w:tc>
+      </w:tr>
+      <w:tr>
+        <w:tc>
+          <w:tcPr>
+            <w:tcW w:w="1271" w:type="dxa"/>
+            <w:vMerge/>
+            <w:vAlign w:val="center"/>
+          </w:tcPr>
+          <w:p>
+            <w:pPr>
+              <w:jc w:val="center"/>
+            </w:pPr>
+          </w:p>
+        </w:tc>
+        <w:tc>
+          <w:tcPr>
+            <w:tcW w:w="2126" w:type="dxa"/>
+            <w:vMerge w:val="restart"/>
+            <w:vAlign w:val="center"/>
+          </w:tcPr>
+          <w:p>
+            <w:pPr>
+              <w:jc w:val="center"/>
+              <w:rPr>
+                <w:sz w:val="16"/>
+                <w:szCs w:val="16"/>
+              </w:rPr>
+            </w:pPr>
+            <m:oMathPara>
+              <m:oMath>
+                <m:f>
+                  <m:fPr>
+                    <m:ctrlPr>
+                      <w:rPr>
+                        <w:rFonts w:ascii="Cambria Math" w:eastAsiaTheme="minorEastAsia" w:hAnsi="Cambria Math"/>
+                        <w:i/>
+                        <w:sz w:val="16"/>
+                        <w:szCs w:val="16"/>
+                      </w:rPr>
+                    </m:ctrlPr>
+                  </m:fPr>
+                  <m:num>
+                    <m:r>
+                      <m:rPr>
+                        <m:nor/>
+                      </m:rPr>
+                      <w:rPr>
+                        <w:rFonts w:ascii="Cambria Math" w:eastAsiaTheme="minorEastAsia" w:hAnsi="Cambria Math"/>
+                        <w:sz w:val="16"/>
+                        <w:szCs w:val="16"/>
+                      </w:rPr>
+                      <m:t>LRL</m:t>
+                    </m:r>
+                    <m:ctrlPr>
+                      <w:rPr>
+                        <w:rFonts w:ascii="Cambria Math" w:eastAsiaTheme="minorEastAsia" w:hAnsi="Cambria Math"/>
+                        <w:sz w:val="16"/>
+                        <w:szCs w:val="16"/>
+                      </w:rPr>
+                    </m:ctrlPr>
+                  </m:num>
+                  <m:den>
+                    <m:r>
+                      <w:rPr>
+                        <w:rFonts w:ascii="Cambria Math" w:eastAsiaTheme="minorEastAsia" w:hAnsi="Cambria Math"/>
+                        <w:sz w:val="16"/>
+                        <w:szCs w:val="16"/>
+                      </w:rPr>
+                      <m:t>1-</m:t>
+                    </m:r>
+                    <m:r>
+                      <m:rPr>
+                        <m:nor/>
+                      </m:rPr>
+                      <w:rPr>
+                        <w:rFonts w:ascii="Cambria Math" w:eastAsiaTheme="minorEastAsia" w:hAnsi="Cambria Math"/>
+                        <w:sz w:val="16"/>
+                        <w:szCs w:val="16"/>
+                      </w:rPr>
+                      <m:t>RS</m:t>
+                    </m:r>
+                  </m:den>
+                </m:f>
+                <m:r>
+                  <w:rPr>
+                    <w:rFonts w:ascii="Cambria Math" w:eastAsiaTheme="minorEastAsia" w:hAnsi="Cambria Math"/>
+                    <w:sz w:val="16"/>
+                    <w:szCs w:val="16"/>
+                  </w:rPr>
+                  <m:t>&lt;</m:t>
+                </m:r>
+                <m:r>
+                  <m:rPr>
+                    <m:nor/>
+                  </m:rPr>
+                  <w:rPr>
+                    <w:rFonts w:ascii="Cambria Math" w:hAnsi="Cambria Math"/>
+                    <w:sz w:val="16"/>
+                    <w:szCs w:val="16"/>
+                  </w:rPr>
+                  <m:t>LP</m:t>
+                </m:r>
+                <m:r>
+                  <w:rPr>
+                    <w:rFonts w:ascii="Cambria Math" w:eastAsiaTheme="minorEastAsia" w:hAnsi="Cambria Math"/>
+                    <w:sz w:val="16"/>
+                    <w:szCs w:val="16"/>
+                  </w:rPr>
+                  <m:t>≤</m:t>
+                </m:r>
+                <m:r>
+                  <m:rPr>
+                    <m:nor/>
+                  </m:rPr>
+                  <w:rPr>
+                    <w:rFonts w:ascii="Cambria Math" w:eastAsiaTheme="minorEastAsia" w:hAnsi="Cambria Math"/>
+                    <w:sz w:val="16"/>
+                    <w:szCs w:val="16"/>
+                  </w:rPr>
+                  <m:t>HL</m:t>
+                </m:r>
+              </m:oMath>
+            </m:oMathPara>
+          </w:p>
+        </w:tc>
+        <w:tc>
+          <w:tcPr>
+            <w:tcW w:w="1985" w:type="dxa"/>
+            <w:vAlign w:val="center"/>
+          </w:tcPr>
+          <w:p>
+            <w:pPr>
+              <w:jc w:val="center"/>
+              <w:rPr>
+                <w:rFonts w:ascii="Calibri" w:eastAsia="Calibri" w:hAnsi="Calibri" w:cs="Times New Roman"/>
+                <w:sz w:val="20"/>
+                <w:szCs w:val="20"/>
+              </w:rPr>
+            </w:pPr>
+            <m:oMathPara>
+              <m:oMath>
+                <m:r>
+                  <w:rPr>
+                    <w:rFonts w:ascii="Cambria Math" w:eastAsia="Calibri" w:hAnsi="Cambria Math" w:cs="Times New Roman"/>
+                    <w:sz w:val="20"/>
+                    <w:szCs w:val="20"/>
+                  </w:rPr>
+                  <m:t>t&lt;</m:t>
+                </m:r>
+                <m:r>
+                  <m:rPr>
+                    <m:nor/>
+                  </m:rPr>
+                  <w:rPr>
+                    <w:rFonts w:ascii="Cambria Math" w:eastAsia="Calibri" w:hAnsi="Cambria Math" w:cs="Times New Roman"/>
+                    <w:sz w:val="20"/>
+                    <w:szCs w:val="20"/>
+                  </w:rPr>
+                  <m:t>LP</m:t>
+                </m:r>
+                <m:d>
+                  <m:dPr>
+                    <m:ctrlPr>
+                      <w:rPr>
+                        <w:rFonts w:ascii="Cambria Math" w:eastAsia="Calibri" w:hAnsi="Cambria Math" w:cs="Times New Roman"/>
+                        <w:i/>
+                        <w:sz w:val="20"/>
+                        <w:szCs w:val="20"/>
+                      </w:rPr>
+                    </m:ctrlPr>
+                  </m:dPr>
+                  <m:e>
+                    <m:r>
+                      <w:rPr>
+                        <w:rFonts w:ascii="Cambria Math" w:eastAsia="Calibri" w:hAnsi="Cambria Math" w:cs="Times New Roman"/>
+                        <w:sz w:val="20"/>
+                        <w:szCs w:val="20"/>
+                      </w:rPr>
+                      <m:t>1-</m:t>
+                    </m:r>
+                    <m:r>
+                      <m:rPr>
+                        <m:nor/>
+                      </m:rPr>
+                      <w:rPr>
+                        <w:rFonts w:ascii="Cambria Math" w:eastAsia="Calibri" w:hAnsi="Cambria Math" w:cs="Times New Roman"/>
+                        <w:sz w:val="20"/>
+                        <w:szCs w:val="20"/>
+                      </w:rPr>
+                      <m:t>RS</m:t>
+                    </m:r>
+                  </m:e>
+                </m:d>
+              </m:oMath>
+            </m:oMathPara>
+          </w:p>
+        </w:tc>
+        <w:tc>
+          <w:tcPr>
+            <w:tcW w:w="2241" w:type="dxa"/>
+            <w:vMerge/>
+            <w:vAlign w:val="center"/>
+          </w:tcPr>
+          <w:p>
+            <w:pPr>
+              <w:jc w:val="center"/>
+            </w:pPr>
+          </w:p>
+        </w:tc>
+        <w:tc>
+          <w:tcPr>
+            <w:tcW w:w="1727" w:type="dxa"/>
+            <w:vAlign w:val="center"/>
+          </w:tcPr>
+          <w:p>
+            <w:pPr>
+              <w:jc w:val="center"/>
+            </w:pPr>
+            <w:r>
+              <w:t>False</w:t>
+            </w:r>
+          </w:p>
+        </w:tc>
+      </w:tr>
+      <w:tr>
+        <w:tc>
+          <w:tcPr>
+            <w:tcW w:w="1271" w:type="dxa"/>
+            <w:vMerge/>
+            <w:vAlign w:val="center"/>
+          </w:tcPr>
+          <w:p>
+            <w:pPr>
+              <w:jc w:val="center"/>
+            </w:pPr>
+          </w:p>
+        </w:tc>
+        <w:tc>
+          <w:tcPr>
+            <w:tcW w:w="2126" w:type="dxa"/>
+            <w:vMerge/>
+            <w:vAlign w:val="center"/>
+          </w:tcPr>
+          <w:p>
+            <w:pPr>
+              <w:jc w:val="center"/>
+              <w:rPr>
+                <w:sz w:val="16"/>
+                <w:szCs w:val="16"/>
+              </w:rPr>
+            </w:pPr>
+          </w:p>
+        </w:tc>
+        <w:tc>
+          <w:tcPr>
+            <w:tcW w:w="1985" w:type="dxa"/>
+            <w:vAlign w:val="center"/>
+          </w:tcPr>
+          <w:p>
+            <w:pPr>
+              <w:jc w:val="center"/>
+              <w:rPr>
+                <w:rFonts w:ascii="Calibri" w:eastAsia="Calibri" w:hAnsi="Calibri" w:cs="Times New Roman"/>
+                <w:sz w:val="20"/>
+                <w:szCs w:val="20"/>
+              </w:rPr>
+            </w:pPr>
+            <m:oMathPara>
+              <m:oMath>
+                <m:r>
+                  <w:rPr>
+                    <w:rFonts w:ascii="Cambria Math" w:eastAsia="Calibri" w:hAnsi="Cambria Math" w:cs="Times New Roman"/>
+                    <w:sz w:val="20"/>
+                    <w:szCs w:val="20"/>
+                  </w:rPr>
+                  <m:t>t=</m:t>
+                </m:r>
+                <m:r>
+                  <m:rPr>
+                    <m:nor/>
+                  </m:rPr>
+                  <w:rPr>
+                    <w:rFonts w:ascii="Cambria Math" w:eastAsia="Calibri" w:hAnsi="Cambria Math" w:cs="Times New Roman"/>
+                    <w:sz w:val="20"/>
+                    <w:szCs w:val="20"/>
+                  </w:rPr>
+                  <m:t>LP</m:t>
+                </m:r>
+                <m:d>
+                  <m:dPr>
+                    <m:ctrlPr>
+                      <w:rPr>
+                        <w:rFonts w:ascii="Cambria Math" w:eastAsia="Calibri" w:hAnsi="Cambria Math" w:cs="Times New Roman"/>
+                        <w:i/>
+                        <w:sz w:val="20"/>
+                        <w:szCs w:val="20"/>
+                      </w:rPr>
+                    </m:ctrlPr>
+                  </m:dPr>
+                  <m:e>
+                    <m:r>
+                      <w:rPr>
+                        <w:rFonts w:ascii="Cambria Math" w:eastAsia="Calibri" w:hAnsi="Cambria Math" w:cs="Times New Roman"/>
+                        <w:sz w:val="20"/>
+                        <w:szCs w:val="20"/>
+                      </w:rPr>
+                      <m:t>1-</m:t>
+                    </m:r>
+                    <m:r>
+                      <m:rPr>
+                        <m:nor/>
+                      </m:rPr>
+                      <w:rPr>
+                        <w:rFonts w:ascii="Cambria Math" w:eastAsia="Calibri" w:hAnsi="Cambria Math" w:cs="Times New Roman"/>
+                        <w:sz w:val="20"/>
+                        <w:szCs w:val="20"/>
+                      </w:rPr>
+                      <m:t>RS</m:t>
+                    </m:r>
+                  </m:e>
+                </m:d>
+              </m:oMath>
+            </m:oMathPara>
+          </w:p>
+        </w:tc>
+        <w:tc>
+          <w:tcPr>
+            <w:tcW w:w="2241" w:type="dxa"/>
+            <w:vMerge/>
+            <w:vAlign w:val="center"/>
+          </w:tcPr>
+          <w:p>
+            <w:pPr>
+              <w:jc w:val="center"/>
+            </w:pPr>
+          </w:p>
+        </w:tc>
+        <w:tc>
+          <w:tcPr>
+            <w:tcW w:w="1727" w:type="dxa"/>
+            <w:vAlign w:val="center"/>
+          </w:tcPr>
+          <w:p>
+            <w:pPr>
+              <w:jc w:val="center"/>
+            </w:pPr>
+            <w:r>
+              <w:t>True</w:t>
+            </w:r>
+          </w:p>
+        </w:tc>
+      </w:tr>
+    </w:tbl>
+    <w:p/>
     <w:p>
       <w:pPr>
         <w:pStyle w:val="Heading3"/>

</xml_diff>